<commit_message>
Creacion archivos de clases
</commit_message>
<xml_diff>
--- a/Ejercicio 4. Modelación con herencia.docx
+++ b/Ejercicio 4. Modelación con herencia.docx
@@ -148,7 +148,7 @@
           </mc:Choice>
           <mc:Fallback>
             <w:pict>
-              <v:shape w14:anchorId="7AC9D277" id="Graphic 3" o:spid="_x0000_s1026" style="position:absolute;margin-left:88.55pt;margin-top:3.9pt;width:449.7pt;height:1pt;z-index:-251657216;visibility:visible;mso-wrap-style:square;mso-wrap-distance-left:0;mso-wrap-distance-top:0;mso-wrap-distance-right:0;mso-wrap-distance-bottom:0;mso-position-horizontal:absolute;mso-position-horizontal-relative:page;mso-position-vertical:absolute;mso-position-vertical-relative:text;v-text-anchor:top" coordsize="5711190,12700" o:gfxdata="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" path="m5710936,l,,,12700r5710936,l5710936,xe" fillcolor="#4f81bc" stroked="f">
+              <v:shape w14:anchorId="2383FF42" id="Graphic 3" o:spid="_x0000_s1026" style="position:absolute;margin-left:88.55pt;margin-top:3.9pt;width:449.7pt;height:1pt;z-index:-251657216;visibility:visible;mso-wrap-style:square;mso-wrap-distance-left:0;mso-wrap-distance-top:0;mso-wrap-distance-right:0;mso-wrap-distance-bottom:0;mso-position-horizontal:absolute;mso-position-horizontal-relative:page;mso-position-vertical:absolute;mso-position-vertical-relative:text;v-text-anchor:top" coordsize="5711190,12700" o:gfxdata="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" path="m5710936,l,,,12700r5710936,l5710936,xe" fillcolor="#4f81bc" stroked="f">
                 <v:path arrowok="t"/>
                 <w10:wrap type="topAndBottom" anchorx="page"/>
               </v:shape>
@@ -523,29 +523,86 @@
         </w:rPr>
         <w:t>-</w:t>
       </w:r>
+      <w:r>
+        <w:rPr>
+          <w:spacing w:val="-10"/>
+        </w:rPr>
+        <w:t xml:space="preserve"> Se debe mantener un control de turnos y rondas.</w:t>
+      </w:r>
     </w:p>
     <w:p>
       <w:pPr>
         <w:spacing w:before="43"/>
         <w:ind w:left="360"/>
-      </w:pPr>
-      <w:r>
         <w:rPr>
           <w:spacing w:val="-10"/>
         </w:rPr>
+      </w:pPr>
+      <w:r>
+        <w:rPr>
+          <w:spacing w:val="-10"/>
+        </w:rPr>
         <w:t>-</w:t>
+      </w:r>
+      <w:r>
+        <w:rPr>
+          <w:spacing w:val="-10"/>
+        </w:rPr>
+        <w:t xml:space="preserve"> Se deb</w:t>
+      </w:r>
+      <w:r>
+        <w:rPr>
+          <w:spacing w:val="-10"/>
+        </w:rPr>
+        <w:t>e</w:t>
+      </w:r>
+      <w:r>
+        <w:rPr>
+          <w:spacing w:val="-10"/>
+        </w:rPr>
+        <w:t xml:space="preserve"> mantener un control de atributos de todos los combatientes.</w:t>
       </w:r>
     </w:p>
     <w:p>
       <w:pPr>
         <w:spacing w:before="37"/>
         <w:ind w:left="360"/>
-      </w:pPr>
-      <w:r>
         <w:rPr>
           <w:spacing w:val="-10"/>
         </w:rPr>
+      </w:pPr>
+      <w:r>
+        <w:rPr>
+          <w:spacing w:val="-10"/>
+        </w:rPr>
         <w:t>-</w:t>
+      </w:r>
+      <w:r>
+        <w:rPr>
+          <w:spacing w:val="-10"/>
+        </w:rPr>
+        <w:t xml:space="preserve"> Se debe ser capaz de diferenciar entre roles para los jugadores y tipos monstruos para los enemigos.</w:t>
+      </w:r>
+    </w:p>
+    <w:p>
+      <w:pPr>
+        <w:spacing w:before="37"/>
+        <w:ind w:left="360"/>
+      </w:pPr>
+      <w:r>
+        <w:t xml:space="preserve">- </w:t>
+      </w:r>
+      <w:r>
+        <w:t>Se deben poder cambiar los atributos mediante objetos y ataques.</w:t>
+      </w:r>
+    </w:p>
+    <w:p>
+      <w:pPr>
+        <w:spacing w:before="37"/>
+        <w:ind w:left="360"/>
+      </w:pPr>
+      <w:r>
+        <w:t>- Se debe poder escoger el enemigo que se quiere atacar.</w:t>
       </w:r>
     </w:p>
     <w:p>
@@ -736,6 +793,15 @@
                 <w:sz w:val="24"/>
               </w:rPr>
             </w:pPr>
+            <w:proofErr w:type="spellStart"/>
+            <w:r>
+              <w:rPr>
+                <w:rFonts w:ascii="Times New Roman"/>
+                <w:sz w:val="24"/>
+              </w:rPr>
+              <w:t>Main</w:t>
+            </w:r>
+            <w:proofErr w:type="spellEnd"/>
           </w:p>
         </w:tc>
         <w:tc>
@@ -753,6 +819,13 @@
                 <w:sz w:val="24"/>
               </w:rPr>
             </w:pPr>
+            <w:r>
+              <w:rPr>
+                <w:rFonts w:ascii="Times New Roman"/>
+                <w:sz w:val="24"/>
+              </w:rPr>
+              <w:t>Clase de instancia principal.</w:t>
+            </w:r>
           </w:p>
         </w:tc>
       </w:tr>
@@ -775,6 +848,13 @@
                 <w:sz w:val="24"/>
               </w:rPr>
             </w:pPr>
+            <w:r>
+              <w:rPr>
+                <w:rFonts w:ascii="Times New Roman"/>
+                <w:sz w:val="24"/>
+              </w:rPr>
+              <w:t>Consola</w:t>
+            </w:r>
           </w:p>
         </w:tc>
         <w:tc>
@@ -790,8 +870,42 @@
               <w:rPr>
                 <w:rFonts w:ascii="Times New Roman"/>
                 <w:sz w:val="24"/>
+                <w:lang w:val="es-419"/>
               </w:rPr>
             </w:pPr>
+            <w:proofErr w:type="spellStart"/>
+            <w:r>
+              <w:rPr>
+                <w:rFonts w:ascii="Times New Roman"/>
+                <w:sz w:val="24"/>
+              </w:rPr>
+              <w:t>Interacci</w:t>
+            </w:r>
+            <w:r>
+              <w:rPr>
+                <w:rFonts w:ascii="Times New Roman"/>
+                <w:sz w:val="24"/>
+                <w:lang w:val="es-419"/>
+              </w:rPr>
+              <w:t>ó</w:t>
+            </w:r>
+            <w:r>
+              <w:rPr>
+                <w:rFonts w:ascii="Times New Roman"/>
+                <w:sz w:val="24"/>
+                <w:lang w:val="es-419"/>
+              </w:rPr>
+              <w:t>n</w:t>
+            </w:r>
+            <w:proofErr w:type="spellEnd"/>
+            <w:r>
+              <w:rPr>
+                <w:rFonts w:ascii="Times New Roman"/>
+                <w:sz w:val="24"/>
+                <w:lang w:val="es-419"/>
+              </w:rPr>
+              <w:t xml:space="preserve"> con el usuario.</w:t>
+            </w:r>
           </w:p>
         </w:tc>
       </w:tr>
@@ -814,6 +928,15 @@
                 <w:sz w:val="24"/>
               </w:rPr>
             </w:pPr>
+            <w:proofErr w:type="spellStart"/>
+            <w:r>
+              <w:rPr>
+                <w:rFonts w:ascii="Times New Roman"/>
+                <w:sz w:val="24"/>
+              </w:rPr>
+              <w:t>Game</w:t>
+            </w:r>
+            <w:proofErr w:type="spellEnd"/>
           </w:p>
         </w:tc>
         <w:tc>
@@ -831,6 +954,1555 @@
                 <w:sz w:val="24"/>
               </w:rPr>
             </w:pPr>
+            <w:r>
+              <w:rPr>
+                <w:rFonts w:ascii="Times New Roman"/>
+                <w:sz w:val="24"/>
+              </w:rPr>
+              <w:t>Clase que contendr</w:t>
+            </w:r>
+            <w:r>
+              <w:rPr>
+                <w:rFonts w:ascii="Times New Roman"/>
+                <w:sz w:val="24"/>
+              </w:rPr>
+              <w:t>á</w:t>
+            </w:r>
+            <w:r>
+              <w:rPr>
+                <w:rFonts w:ascii="Times New Roman"/>
+                <w:sz w:val="24"/>
+              </w:rPr>
+              <w:t xml:space="preserve"> la l</w:t>
+            </w:r>
+            <w:r>
+              <w:rPr>
+                <w:rFonts w:ascii="Times New Roman"/>
+                <w:sz w:val="24"/>
+              </w:rPr>
+              <w:t>ó</w:t>
+            </w:r>
+            <w:r>
+              <w:rPr>
+                <w:rFonts w:ascii="Times New Roman"/>
+                <w:sz w:val="24"/>
+              </w:rPr>
+              <w:t>gica y los elementos del juego</w:t>
+            </w:r>
+          </w:p>
+        </w:tc>
+      </w:tr>
+      <w:tr>
+        <w:trPr>
+          <w:trHeight w:val="495"/>
+        </w:trPr>
+        <w:tc>
+          <w:tcPr>
+            <w:tcW w:w="4337" w:type="dxa"/>
+            <w:tcBorders>
+              <w:left w:val="nil"/>
+            </w:tcBorders>
+          </w:tcPr>
+          <w:p>
+            <w:pPr>
+              <w:pStyle w:val="TableParagraph"/>
+              <w:rPr>
+                <w:rFonts w:ascii="Times New Roman"/>
+                <w:sz w:val="24"/>
+                <w:lang w:val="en-US"/>
+              </w:rPr>
+            </w:pPr>
+            <w:proofErr w:type="spellStart"/>
+            <w:r>
+              <w:rPr>
+                <w:rFonts w:ascii="Times New Roman"/>
+                <w:sz w:val="24"/>
+              </w:rPr>
+              <w:t>Combatant</w:t>
+            </w:r>
+            <w:proofErr w:type="spellEnd"/>
+          </w:p>
+        </w:tc>
+        <w:tc>
+          <w:tcPr>
+            <w:tcW w:w="4322" w:type="dxa"/>
+            <w:tcBorders>
+              <w:right w:val="nil"/>
+            </w:tcBorders>
+          </w:tcPr>
+          <w:p>
+            <w:pPr>
+              <w:pStyle w:val="TableParagraph"/>
+              <w:rPr>
+                <w:rFonts w:ascii="Times New Roman"/>
+                <w:sz w:val="24"/>
+              </w:rPr>
+            </w:pPr>
+            <w:r>
+              <w:rPr>
+                <w:rFonts w:ascii="Times New Roman"/>
+                <w:sz w:val="24"/>
+              </w:rPr>
+              <w:t>Clase padre de jugador y enemigo que contendr</w:t>
+            </w:r>
+            <w:r>
+              <w:rPr>
+                <w:rFonts w:ascii="Times New Roman"/>
+                <w:sz w:val="24"/>
+              </w:rPr>
+              <w:t>á</w:t>
+            </w:r>
+            <w:r>
+              <w:rPr>
+                <w:rFonts w:ascii="Times New Roman"/>
+                <w:sz w:val="24"/>
+              </w:rPr>
+              <w:t xml:space="preserve"> la informaci</w:t>
+            </w:r>
+            <w:r>
+              <w:rPr>
+                <w:rFonts w:ascii="Times New Roman"/>
+                <w:sz w:val="24"/>
+              </w:rPr>
+              <w:t>ó</w:t>
+            </w:r>
+            <w:r>
+              <w:rPr>
+                <w:rFonts w:ascii="Times New Roman"/>
+                <w:sz w:val="24"/>
+              </w:rPr>
+              <w:t>n de atributos generales.</w:t>
+            </w:r>
+          </w:p>
+        </w:tc>
+      </w:tr>
+      <w:tr>
+        <w:trPr>
+          <w:trHeight w:val="495"/>
+        </w:trPr>
+        <w:tc>
+          <w:tcPr>
+            <w:tcW w:w="4337" w:type="dxa"/>
+            <w:tcBorders>
+              <w:left w:val="nil"/>
+            </w:tcBorders>
+          </w:tcPr>
+          <w:p>
+            <w:pPr>
+              <w:pStyle w:val="TableParagraph"/>
+              <w:rPr>
+                <w:rFonts w:ascii="Times New Roman"/>
+                <w:sz w:val="24"/>
+              </w:rPr>
+            </w:pPr>
+            <w:r>
+              <w:rPr>
+                <w:rFonts w:ascii="Times New Roman"/>
+                <w:sz w:val="24"/>
+              </w:rPr>
+              <w:t>Player</w:t>
+            </w:r>
+          </w:p>
+        </w:tc>
+        <w:tc>
+          <w:tcPr>
+            <w:tcW w:w="4322" w:type="dxa"/>
+            <w:tcBorders>
+              <w:right w:val="nil"/>
+            </w:tcBorders>
+          </w:tcPr>
+          <w:p>
+            <w:pPr>
+              <w:pStyle w:val="TableParagraph"/>
+              <w:rPr>
+                <w:rFonts w:ascii="Times New Roman"/>
+                <w:sz w:val="24"/>
+              </w:rPr>
+            </w:pPr>
+            <w:r>
+              <w:rPr>
+                <w:rFonts w:ascii="Times New Roman"/>
+                <w:sz w:val="24"/>
+              </w:rPr>
+              <w:t>Clase padre que contar</w:t>
+            </w:r>
+            <w:r>
+              <w:rPr>
+                <w:rFonts w:ascii="Times New Roman"/>
+                <w:sz w:val="24"/>
+              </w:rPr>
+              <w:t>á</w:t>
+            </w:r>
+            <w:r>
+              <w:rPr>
+                <w:rFonts w:ascii="Times New Roman"/>
+                <w:sz w:val="24"/>
+              </w:rPr>
+              <w:t xml:space="preserve"> con informaci</w:t>
+            </w:r>
+            <w:r>
+              <w:rPr>
+                <w:rFonts w:ascii="Times New Roman"/>
+                <w:sz w:val="24"/>
+              </w:rPr>
+              <w:t>ó</w:t>
+            </w:r>
+            <w:r>
+              <w:rPr>
+                <w:rFonts w:ascii="Times New Roman"/>
+                <w:sz w:val="24"/>
+              </w:rPr>
+              <w:t>n general del jugador.</w:t>
+            </w:r>
+          </w:p>
+        </w:tc>
+      </w:tr>
+      <w:tr>
+        <w:trPr>
+          <w:trHeight w:val="495"/>
+        </w:trPr>
+        <w:tc>
+          <w:tcPr>
+            <w:tcW w:w="4337" w:type="dxa"/>
+            <w:tcBorders>
+              <w:left w:val="nil"/>
+            </w:tcBorders>
+          </w:tcPr>
+          <w:p>
+            <w:pPr>
+              <w:pStyle w:val="TableParagraph"/>
+              <w:rPr>
+                <w:rFonts w:ascii="Times New Roman"/>
+                <w:sz w:val="24"/>
+              </w:rPr>
+            </w:pPr>
+            <w:proofErr w:type="spellStart"/>
+            <w:r>
+              <w:rPr>
+                <w:rFonts w:ascii="Times New Roman"/>
+                <w:sz w:val="24"/>
+              </w:rPr>
+              <w:t>Warrior</w:t>
+            </w:r>
+            <w:proofErr w:type="spellEnd"/>
+          </w:p>
+        </w:tc>
+        <w:tc>
+          <w:tcPr>
+            <w:tcW w:w="4322" w:type="dxa"/>
+            <w:tcBorders>
+              <w:right w:val="nil"/>
+            </w:tcBorders>
+          </w:tcPr>
+          <w:p>
+            <w:pPr>
+              <w:pStyle w:val="TableParagraph"/>
+              <w:rPr>
+                <w:rFonts w:ascii="Times New Roman"/>
+                <w:sz w:val="24"/>
+              </w:rPr>
+            </w:pPr>
+            <w:r>
+              <w:rPr>
+                <w:rFonts w:ascii="Times New Roman"/>
+                <w:sz w:val="24"/>
+              </w:rPr>
+              <w:t>Clase hija de jugador con informaci</w:t>
+            </w:r>
+            <w:r>
+              <w:rPr>
+                <w:rFonts w:ascii="Times New Roman"/>
+                <w:sz w:val="24"/>
+              </w:rPr>
+              <w:t>ó</w:t>
+            </w:r>
+            <w:r>
+              <w:rPr>
+                <w:rFonts w:ascii="Times New Roman"/>
+                <w:sz w:val="24"/>
+              </w:rPr>
+              <w:t>n del rol guerrero.</w:t>
+            </w:r>
+          </w:p>
+        </w:tc>
+      </w:tr>
+      <w:tr>
+        <w:trPr>
+          <w:trHeight w:val="495"/>
+        </w:trPr>
+        <w:tc>
+          <w:tcPr>
+            <w:tcW w:w="4337" w:type="dxa"/>
+            <w:tcBorders>
+              <w:left w:val="nil"/>
+            </w:tcBorders>
+          </w:tcPr>
+          <w:p>
+            <w:pPr>
+              <w:pStyle w:val="TableParagraph"/>
+              <w:rPr>
+                <w:rFonts w:ascii="Times New Roman"/>
+                <w:sz w:val="24"/>
+              </w:rPr>
+            </w:pPr>
+            <w:r>
+              <w:rPr>
+                <w:rFonts w:ascii="Times New Roman"/>
+                <w:sz w:val="24"/>
+              </w:rPr>
+              <w:t>Explorer</w:t>
+            </w:r>
+          </w:p>
+        </w:tc>
+        <w:tc>
+          <w:tcPr>
+            <w:tcW w:w="4322" w:type="dxa"/>
+            <w:tcBorders>
+              <w:right w:val="nil"/>
+            </w:tcBorders>
+          </w:tcPr>
+          <w:p>
+            <w:pPr>
+              <w:pStyle w:val="TableParagraph"/>
+              <w:rPr>
+                <w:rFonts w:ascii="Times New Roman"/>
+                <w:sz w:val="24"/>
+              </w:rPr>
+            </w:pPr>
+            <w:r>
+              <w:rPr>
+                <w:rFonts w:ascii="Times New Roman"/>
+                <w:sz w:val="24"/>
+              </w:rPr>
+              <w:t>Clase hija de jugador con informaci</w:t>
+            </w:r>
+            <w:r>
+              <w:rPr>
+                <w:rFonts w:ascii="Times New Roman"/>
+                <w:sz w:val="24"/>
+              </w:rPr>
+              <w:t>ó</w:t>
+            </w:r>
+            <w:r>
+              <w:rPr>
+                <w:rFonts w:ascii="Times New Roman"/>
+                <w:sz w:val="24"/>
+              </w:rPr>
+              <w:t xml:space="preserve">n del rol </w:t>
+            </w:r>
+            <w:r>
+              <w:rPr>
+                <w:rFonts w:ascii="Times New Roman"/>
+                <w:sz w:val="24"/>
+              </w:rPr>
+              <w:t>explorador</w:t>
+            </w:r>
+            <w:r>
+              <w:rPr>
+                <w:rFonts w:ascii="Times New Roman"/>
+                <w:sz w:val="24"/>
+              </w:rPr>
+              <w:t>.</w:t>
+            </w:r>
+          </w:p>
+        </w:tc>
+      </w:tr>
+      <w:tr>
+        <w:trPr>
+          <w:trHeight w:val="495"/>
+        </w:trPr>
+        <w:tc>
+          <w:tcPr>
+            <w:tcW w:w="4337" w:type="dxa"/>
+            <w:tcBorders>
+              <w:left w:val="nil"/>
+            </w:tcBorders>
+          </w:tcPr>
+          <w:p>
+            <w:pPr>
+              <w:pStyle w:val="TableParagraph"/>
+              <w:rPr>
+                <w:rFonts w:ascii="Times New Roman"/>
+                <w:sz w:val="24"/>
+              </w:rPr>
+            </w:pPr>
+            <w:proofErr w:type="spellStart"/>
+            <w:r>
+              <w:rPr>
+                <w:rFonts w:ascii="Times New Roman"/>
+                <w:sz w:val="24"/>
+              </w:rPr>
+              <w:t>Enemy</w:t>
+            </w:r>
+            <w:proofErr w:type="spellEnd"/>
+          </w:p>
+        </w:tc>
+        <w:tc>
+          <w:tcPr>
+            <w:tcW w:w="4322" w:type="dxa"/>
+            <w:tcBorders>
+              <w:right w:val="nil"/>
+            </w:tcBorders>
+          </w:tcPr>
+          <w:p>
+            <w:pPr>
+              <w:pStyle w:val="TableParagraph"/>
+              <w:rPr>
+                <w:rFonts w:ascii="Times New Roman"/>
+                <w:sz w:val="24"/>
+              </w:rPr>
+            </w:pPr>
+            <w:r>
+              <w:rPr>
+                <w:rFonts w:ascii="Times New Roman"/>
+                <w:sz w:val="24"/>
+              </w:rPr>
+              <w:t>Clase padre que contar</w:t>
+            </w:r>
+            <w:r>
+              <w:rPr>
+                <w:rFonts w:ascii="Times New Roman"/>
+                <w:sz w:val="24"/>
+              </w:rPr>
+              <w:t>á</w:t>
+            </w:r>
+            <w:r>
+              <w:rPr>
+                <w:rFonts w:ascii="Times New Roman"/>
+                <w:sz w:val="24"/>
+              </w:rPr>
+              <w:t xml:space="preserve"> con informaci</w:t>
+            </w:r>
+            <w:r>
+              <w:rPr>
+                <w:rFonts w:ascii="Times New Roman"/>
+                <w:sz w:val="24"/>
+              </w:rPr>
+              <w:t>ó</w:t>
+            </w:r>
+            <w:r>
+              <w:rPr>
+                <w:rFonts w:ascii="Times New Roman"/>
+                <w:sz w:val="24"/>
+              </w:rPr>
+              <w:t xml:space="preserve">n general </w:t>
+            </w:r>
+            <w:r>
+              <w:rPr>
+                <w:rFonts w:ascii="Times New Roman"/>
+                <w:sz w:val="24"/>
+              </w:rPr>
+              <w:t>de los enemigos</w:t>
+            </w:r>
+            <w:r>
+              <w:rPr>
+                <w:rFonts w:ascii="Times New Roman"/>
+                <w:sz w:val="24"/>
+              </w:rPr>
+              <w:t>.</w:t>
+            </w:r>
+          </w:p>
+        </w:tc>
+      </w:tr>
+      <w:tr>
+        <w:trPr>
+          <w:trHeight w:val="495"/>
+        </w:trPr>
+        <w:tc>
+          <w:tcPr>
+            <w:tcW w:w="4337" w:type="dxa"/>
+            <w:tcBorders>
+              <w:left w:val="nil"/>
+            </w:tcBorders>
+          </w:tcPr>
+          <w:p>
+            <w:pPr>
+              <w:pStyle w:val="TableParagraph"/>
+              <w:rPr>
+                <w:rFonts w:ascii="Times New Roman"/>
+                <w:sz w:val="24"/>
+              </w:rPr>
+            </w:pPr>
+            <w:r>
+              <w:rPr>
+                <w:rFonts w:ascii="Times New Roman"/>
+                <w:sz w:val="24"/>
+              </w:rPr>
+              <w:t>Goblin</w:t>
+            </w:r>
+          </w:p>
+        </w:tc>
+        <w:tc>
+          <w:tcPr>
+            <w:tcW w:w="4322" w:type="dxa"/>
+            <w:tcBorders>
+              <w:right w:val="nil"/>
+            </w:tcBorders>
+          </w:tcPr>
+          <w:p>
+            <w:pPr>
+              <w:pStyle w:val="TableParagraph"/>
+              <w:rPr>
+                <w:rFonts w:ascii="Times New Roman"/>
+                <w:sz w:val="24"/>
+              </w:rPr>
+            </w:pPr>
+            <w:r>
+              <w:rPr>
+                <w:rFonts w:ascii="Times New Roman"/>
+                <w:sz w:val="24"/>
+              </w:rPr>
+              <w:t>Clase hija de enemigo con general informaci</w:t>
+            </w:r>
+            <w:r>
+              <w:rPr>
+                <w:rFonts w:ascii="Times New Roman"/>
+                <w:sz w:val="24"/>
+              </w:rPr>
+              <w:t>ó</w:t>
+            </w:r>
+            <w:r>
+              <w:rPr>
+                <w:rFonts w:ascii="Times New Roman"/>
+                <w:sz w:val="24"/>
+              </w:rPr>
+              <w:t xml:space="preserve">n del </w:t>
+            </w:r>
+            <w:r>
+              <w:rPr>
+                <w:rFonts w:ascii="Times New Roman"/>
+                <w:sz w:val="24"/>
+              </w:rPr>
+              <w:t>duende</w:t>
+            </w:r>
+            <w:r>
+              <w:rPr>
+                <w:rFonts w:ascii="Times New Roman"/>
+                <w:sz w:val="24"/>
+              </w:rPr>
+              <w:t>.</w:t>
+            </w:r>
+          </w:p>
+        </w:tc>
+      </w:tr>
+      <w:tr>
+        <w:trPr>
+          <w:trHeight w:val="495"/>
+        </w:trPr>
+        <w:tc>
+          <w:tcPr>
+            <w:tcW w:w="4337" w:type="dxa"/>
+            <w:tcBorders>
+              <w:left w:val="nil"/>
+            </w:tcBorders>
+          </w:tcPr>
+          <w:p>
+            <w:pPr>
+              <w:pStyle w:val="TableParagraph"/>
+              <w:rPr>
+                <w:rFonts w:ascii="Times New Roman"/>
+                <w:sz w:val="24"/>
+              </w:rPr>
+            </w:pPr>
+            <w:proofErr w:type="spellStart"/>
+            <w:r>
+              <w:rPr>
+                <w:rFonts w:ascii="Times New Roman"/>
+                <w:sz w:val="24"/>
+              </w:rPr>
+              <w:t>Skeleton</w:t>
+            </w:r>
+            <w:proofErr w:type="spellEnd"/>
+          </w:p>
+        </w:tc>
+        <w:tc>
+          <w:tcPr>
+            <w:tcW w:w="4322" w:type="dxa"/>
+            <w:tcBorders>
+              <w:right w:val="nil"/>
+            </w:tcBorders>
+          </w:tcPr>
+          <w:p>
+            <w:pPr>
+              <w:pStyle w:val="TableParagraph"/>
+              <w:rPr>
+                <w:rFonts w:ascii="Times New Roman"/>
+                <w:sz w:val="24"/>
+              </w:rPr>
+            </w:pPr>
+            <w:r>
+              <w:rPr>
+                <w:rFonts w:ascii="Times New Roman"/>
+                <w:sz w:val="24"/>
+              </w:rPr>
+              <w:t xml:space="preserve">Clase hija de </w:t>
+            </w:r>
+            <w:r>
+              <w:rPr>
+                <w:rFonts w:ascii="Times New Roman"/>
+                <w:sz w:val="24"/>
+              </w:rPr>
+              <w:t xml:space="preserve">enemigo </w:t>
+            </w:r>
+            <w:r>
+              <w:rPr>
+                <w:rFonts w:ascii="Times New Roman"/>
+                <w:sz w:val="24"/>
+              </w:rPr>
+              <w:t xml:space="preserve">con </w:t>
+            </w:r>
+            <w:r>
+              <w:rPr>
+                <w:rFonts w:ascii="Times New Roman"/>
+                <w:sz w:val="24"/>
+              </w:rPr>
+              <w:t xml:space="preserve">general </w:t>
+            </w:r>
+            <w:r>
+              <w:rPr>
+                <w:rFonts w:ascii="Times New Roman"/>
+                <w:sz w:val="24"/>
+              </w:rPr>
+              <w:t>informaci</w:t>
+            </w:r>
+            <w:r>
+              <w:rPr>
+                <w:rFonts w:ascii="Times New Roman"/>
+                <w:sz w:val="24"/>
+              </w:rPr>
+              <w:t>ó</w:t>
+            </w:r>
+            <w:r>
+              <w:rPr>
+                <w:rFonts w:ascii="Times New Roman"/>
+                <w:sz w:val="24"/>
+              </w:rPr>
+              <w:t>n de</w:t>
+            </w:r>
+            <w:r>
+              <w:rPr>
+                <w:rFonts w:ascii="Times New Roman"/>
+                <w:sz w:val="24"/>
+              </w:rPr>
+              <w:t>l esqueleto</w:t>
+            </w:r>
+            <w:r>
+              <w:rPr>
+                <w:rFonts w:ascii="Times New Roman"/>
+                <w:sz w:val="24"/>
+              </w:rPr>
+              <w:t>.</w:t>
+            </w:r>
+          </w:p>
+        </w:tc>
+      </w:tr>
+      <w:tr>
+        <w:trPr>
+          <w:trHeight w:val="495"/>
+        </w:trPr>
+        <w:tc>
+          <w:tcPr>
+            <w:tcW w:w="4337" w:type="dxa"/>
+            <w:tcBorders>
+              <w:left w:val="nil"/>
+            </w:tcBorders>
+          </w:tcPr>
+          <w:p>
+            <w:pPr>
+              <w:pStyle w:val="TableParagraph"/>
+              <w:rPr>
+                <w:rFonts w:ascii="Times New Roman"/>
+                <w:sz w:val="24"/>
+              </w:rPr>
+            </w:pPr>
+            <w:proofErr w:type="spellStart"/>
+            <w:r>
+              <w:rPr>
+                <w:rFonts w:ascii="Times New Roman"/>
+                <w:sz w:val="24"/>
+              </w:rPr>
+              <w:t>GoblinNormal</w:t>
+            </w:r>
+            <w:proofErr w:type="spellEnd"/>
+          </w:p>
+        </w:tc>
+        <w:tc>
+          <w:tcPr>
+            <w:tcW w:w="4322" w:type="dxa"/>
+            <w:tcBorders>
+              <w:right w:val="nil"/>
+            </w:tcBorders>
+          </w:tcPr>
+          <w:p>
+            <w:pPr>
+              <w:pStyle w:val="TableParagraph"/>
+              <w:rPr>
+                <w:rFonts w:ascii="Times New Roman"/>
+                <w:sz w:val="24"/>
+              </w:rPr>
+            </w:pPr>
+            <w:r>
+              <w:rPr>
+                <w:rFonts w:ascii="Times New Roman"/>
+                <w:sz w:val="24"/>
+              </w:rPr>
+              <w:t>Clase hija de Goblin con informaci</w:t>
+            </w:r>
+            <w:r>
+              <w:rPr>
+                <w:rFonts w:ascii="Times New Roman"/>
+                <w:sz w:val="24"/>
+              </w:rPr>
+              <w:t>ó</w:t>
+            </w:r>
+            <w:r>
+              <w:rPr>
+                <w:rFonts w:ascii="Times New Roman"/>
+                <w:sz w:val="24"/>
+              </w:rPr>
+              <w:t>n de un goblin con estad</w:t>
+            </w:r>
+            <w:r>
+              <w:rPr>
+                <w:rFonts w:ascii="Times New Roman"/>
+                <w:sz w:val="24"/>
+              </w:rPr>
+              <w:t>í</w:t>
+            </w:r>
+            <w:r>
+              <w:rPr>
+                <w:rFonts w:ascii="Times New Roman"/>
+                <w:sz w:val="24"/>
+              </w:rPr>
+              <w:t>sticas normales.</w:t>
+            </w:r>
+          </w:p>
+        </w:tc>
+      </w:tr>
+      <w:tr>
+        <w:trPr>
+          <w:trHeight w:val="495"/>
+        </w:trPr>
+        <w:tc>
+          <w:tcPr>
+            <w:tcW w:w="4337" w:type="dxa"/>
+            <w:tcBorders>
+              <w:left w:val="nil"/>
+            </w:tcBorders>
+          </w:tcPr>
+          <w:p>
+            <w:pPr>
+              <w:pStyle w:val="TableParagraph"/>
+              <w:rPr>
+                <w:rFonts w:ascii="Times New Roman"/>
+                <w:sz w:val="24"/>
+              </w:rPr>
+            </w:pPr>
+            <w:proofErr w:type="spellStart"/>
+            <w:r>
+              <w:rPr>
+                <w:rFonts w:ascii="Times New Roman"/>
+                <w:sz w:val="24"/>
+              </w:rPr>
+              <w:t>Goblin</w:t>
+            </w:r>
+            <w:r>
+              <w:rPr>
+                <w:rFonts w:ascii="Times New Roman"/>
+                <w:sz w:val="24"/>
+              </w:rPr>
+              <w:t>Boss</w:t>
+            </w:r>
+            <w:proofErr w:type="spellEnd"/>
+          </w:p>
+        </w:tc>
+        <w:tc>
+          <w:tcPr>
+            <w:tcW w:w="4322" w:type="dxa"/>
+            <w:tcBorders>
+              <w:right w:val="nil"/>
+            </w:tcBorders>
+          </w:tcPr>
+          <w:p>
+            <w:pPr>
+              <w:pStyle w:val="TableParagraph"/>
+              <w:rPr>
+                <w:rFonts w:ascii="Times New Roman"/>
+                <w:sz w:val="24"/>
+              </w:rPr>
+            </w:pPr>
+            <w:r>
+              <w:rPr>
+                <w:rFonts w:ascii="Times New Roman"/>
+                <w:sz w:val="24"/>
+              </w:rPr>
+              <w:t xml:space="preserve">Clase hija de </w:t>
+            </w:r>
+            <w:r>
+              <w:rPr>
+                <w:rFonts w:ascii="Times New Roman"/>
+                <w:sz w:val="24"/>
+              </w:rPr>
+              <w:t>G</w:t>
+            </w:r>
+            <w:r>
+              <w:rPr>
+                <w:rFonts w:ascii="Times New Roman"/>
+                <w:sz w:val="24"/>
+              </w:rPr>
+              <w:t>oblin con informaci</w:t>
+            </w:r>
+            <w:r>
+              <w:rPr>
+                <w:rFonts w:ascii="Times New Roman"/>
+                <w:sz w:val="24"/>
+              </w:rPr>
+              <w:t>ó</w:t>
+            </w:r>
+            <w:r>
+              <w:rPr>
+                <w:rFonts w:ascii="Times New Roman"/>
+                <w:sz w:val="24"/>
+              </w:rPr>
+              <w:t xml:space="preserve">n de un </w:t>
+            </w:r>
+            <w:r>
+              <w:rPr>
+                <w:rFonts w:ascii="Times New Roman"/>
+                <w:sz w:val="24"/>
+              </w:rPr>
+              <w:lastRenderedPageBreak/>
+              <w:t>goblin con estad</w:t>
+            </w:r>
+            <w:r>
+              <w:rPr>
+                <w:rFonts w:ascii="Times New Roman"/>
+                <w:sz w:val="24"/>
+              </w:rPr>
+              <w:t>í</w:t>
+            </w:r>
+            <w:r>
+              <w:rPr>
+                <w:rFonts w:ascii="Times New Roman"/>
+                <w:sz w:val="24"/>
+              </w:rPr>
+              <w:t xml:space="preserve">sticas </w:t>
+            </w:r>
+            <w:r>
+              <w:rPr>
+                <w:rFonts w:ascii="Times New Roman"/>
+                <w:sz w:val="24"/>
+              </w:rPr>
+              <w:t>mejoradas</w:t>
+            </w:r>
+            <w:r>
+              <w:rPr>
+                <w:rFonts w:ascii="Times New Roman"/>
+                <w:sz w:val="24"/>
+              </w:rPr>
+              <w:t>.</w:t>
+            </w:r>
+          </w:p>
+        </w:tc>
+      </w:tr>
+      <w:tr>
+        <w:trPr>
+          <w:trHeight w:val="495"/>
+        </w:trPr>
+        <w:tc>
+          <w:tcPr>
+            <w:tcW w:w="4337" w:type="dxa"/>
+            <w:tcBorders>
+              <w:left w:val="nil"/>
+            </w:tcBorders>
+          </w:tcPr>
+          <w:p>
+            <w:pPr>
+              <w:pStyle w:val="TableParagraph"/>
+              <w:rPr>
+                <w:rFonts w:ascii="Times New Roman"/>
+                <w:sz w:val="24"/>
+              </w:rPr>
+            </w:pPr>
+            <w:proofErr w:type="spellStart"/>
+            <w:r>
+              <w:rPr>
+                <w:rFonts w:ascii="Times New Roman"/>
+                <w:sz w:val="24"/>
+              </w:rPr>
+              <w:lastRenderedPageBreak/>
+              <w:t>Skeleton</w:t>
+            </w:r>
+            <w:r>
+              <w:rPr>
+                <w:rFonts w:ascii="Times New Roman"/>
+                <w:sz w:val="24"/>
+              </w:rPr>
+              <w:t>Normal</w:t>
+            </w:r>
+            <w:proofErr w:type="spellEnd"/>
+          </w:p>
+        </w:tc>
+        <w:tc>
+          <w:tcPr>
+            <w:tcW w:w="4322" w:type="dxa"/>
+            <w:tcBorders>
+              <w:right w:val="nil"/>
+            </w:tcBorders>
+          </w:tcPr>
+          <w:p>
+            <w:pPr>
+              <w:pStyle w:val="TableParagraph"/>
+              <w:rPr>
+                <w:rFonts w:ascii="Times New Roman"/>
+                <w:sz w:val="24"/>
+              </w:rPr>
+            </w:pPr>
+            <w:r>
+              <w:rPr>
+                <w:rFonts w:ascii="Times New Roman"/>
+                <w:sz w:val="24"/>
+              </w:rPr>
+              <w:t xml:space="preserve">Clase hija de </w:t>
+            </w:r>
+            <w:proofErr w:type="spellStart"/>
+            <w:r>
+              <w:rPr>
+                <w:rFonts w:ascii="Times New Roman"/>
+                <w:sz w:val="24"/>
+              </w:rPr>
+              <w:t>Skel</w:t>
+            </w:r>
+            <w:r>
+              <w:rPr>
+                <w:rFonts w:ascii="Times New Roman"/>
+                <w:sz w:val="24"/>
+              </w:rPr>
+              <w:t>e</w:t>
+            </w:r>
+            <w:r>
+              <w:rPr>
+                <w:rFonts w:ascii="Times New Roman"/>
+                <w:sz w:val="24"/>
+              </w:rPr>
+              <w:t>ton</w:t>
+            </w:r>
+            <w:proofErr w:type="spellEnd"/>
+            <w:r>
+              <w:rPr>
+                <w:rFonts w:ascii="Times New Roman"/>
+                <w:sz w:val="24"/>
+              </w:rPr>
+              <w:t xml:space="preserve"> con informaci</w:t>
+            </w:r>
+            <w:r>
+              <w:rPr>
+                <w:rFonts w:ascii="Times New Roman"/>
+                <w:sz w:val="24"/>
+              </w:rPr>
+              <w:t>ó</w:t>
+            </w:r>
+            <w:r>
+              <w:rPr>
+                <w:rFonts w:ascii="Times New Roman"/>
+                <w:sz w:val="24"/>
+              </w:rPr>
+              <w:t xml:space="preserve">n de un </w:t>
+            </w:r>
+            <w:r>
+              <w:rPr>
+                <w:rFonts w:ascii="Times New Roman"/>
+                <w:sz w:val="24"/>
+              </w:rPr>
+              <w:t>esqueleto</w:t>
+            </w:r>
+            <w:r>
+              <w:rPr>
+                <w:rFonts w:ascii="Times New Roman"/>
+                <w:sz w:val="24"/>
+              </w:rPr>
+              <w:t xml:space="preserve"> con estad</w:t>
+            </w:r>
+            <w:r>
+              <w:rPr>
+                <w:rFonts w:ascii="Times New Roman"/>
+                <w:sz w:val="24"/>
+              </w:rPr>
+              <w:t>í</w:t>
+            </w:r>
+            <w:r>
+              <w:rPr>
+                <w:rFonts w:ascii="Times New Roman"/>
+                <w:sz w:val="24"/>
+              </w:rPr>
+              <w:t>sticas normales.</w:t>
+            </w:r>
+          </w:p>
+        </w:tc>
+      </w:tr>
+      <w:tr>
+        <w:trPr>
+          <w:trHeight w:val="495"/>
+        </w:trPr>
+        <w:tc>
+          <w:tcPr>
+            <w:tcW w:w="4337" w:type="dxa"/>
+            <w:tcBorders>
+              <w:left w:val="nil"/>
+            </w:tcBorders>
+          </w:tcPr>
+          <w:p>
+            <w:pPr>
+              <w:pStyle w:val="TableParagraph"/>
+              <w:rPr>
+                <w:rFonts w:ascii="Times New Roman"/>
+                <w:sz w:val="24"/>
+              </w:rPr>
+            </w:pPr>
+            <w:proofErr w:type="spellStart"/>
+            <w:r>
+              <w:rPr>
+                <w:rFonts w:ascii="Times New Roman"/>
+                <w:sz w:val="24"/>
+              </w:rPr>
+              <w:t>Skeleton</w:t>
+            </w:r>
+            <w:r>
+              <w:rPr>
+                <w:rFonts w:ascii="Times New Roman"/>
+                <w:sz w:val="24"/>
+              </w:rPr>
+              <w:t>Boss</w:t>
+            </w:r>
+            <w:proofErr w:type="spellEnd"/>
+          </w:p>
+        </w:tc>
+        <w:tc>
+          <w:tcPr>
+            <w:tcW w:w="4322" w:type="dxa"/>
+            <w:tcBorders>
+              <w:right w:val="nil"/>
+            </w:tcBorders>
+          </w:tcPr>
+          <w:p>
+            <w:pPr>
+              <w:pStyle w:val="TableParagraph"/>
+              <w:rPr>
+                <w:rFonts w:ascii="Times New Roman"/>
+                <w:sz w:val="24"/>
+              </w:rPr>
+            </w:pPr>
+            <w:r>
+              <w:rPr>
+                <w:rFonts w:ascii="Times New Roman"/>
+                <w:sz w:val="24"/>
+              </w:rPr>
+              <w:t xml:space="preserve">Clase hija de </w:t>
+            </w:r>
+            <w:proofErr w:type="spellStart"/>
+            <w:r>
+              <w:rPr>
+                <w:rFonts w:ascii="Times New Roman"/>
+                <w:sz w:val="24"/>
+              </w:rPr>
+              <w:t>Skeleton</w:t>
+            </w:r>
+            <w:proofErr w:type="spellEnd"/>
+            <w:r>
+              <w:rPr>
+                <w:rFonts w:ascii="Times New Roman"/>
+                <w:sz w:val="24"/>
+              </w:rPr>
+              <w:t xml:space="preserve"> </w:t>
+            </w:r>
+            <w:r>
+              <w:rPr>
+                <w:rFonts w:ascii="Times New Roman"/>
+                <w:sz w:val="24"/>
+              </w:rPr>
+              <w:t>con informaci</w:t>
+            </w:r>
+            <w:r>
+              <w:rPr>
+                <w:rFonts w:ascii="Times New Roman"/>
+                <w:sz w:val="24"/>
+              </w:rPr>
+              <w:t>ó</w:t>
+            </w:r>
+            <w:r>
+              <w:rPr>
+                <w:rFonts w:ascii="Times New Roman"/>
+                <w:sz w:val="24"/>
+              </w:rPr>
+              <w:t xml:space="preserve">n de un </w:t>
+            </w:r>
+            <w:r>
+              <w:rPr>
+                <w:rFonts w:ascii="Times New Roman"/>
+                <w:sz w:val="24"/>
+              </w:rPr>
+              <w:t>esqueleto</w:t>
+            </w:r>
+            <w:r>
+              <w:rPr>
+                <w:rFonts w:ascii="Times New Roman"/>
+                <w:sz w:val="24"/>
+              </w:rPr>
+              <w:t xml:space="preserve"> con estad</w:t>
+            </w:r>
+            <w:r>
+              <w:rPr>
+                <w:rFonts w:ascii="Times New Roman"/>
+                <w:sz w:val="24"/>
+              </w:rPr>
+              <w:t>í</w:t>
+            </w:r>
+            <w:r>
+              <w:rPr>
+                <w:rFonts w:ascii="Times New Roman"/>
+                <w:sz w:val="24"/>
+              </w:rPr>
+              <w:t>sticas mejoradas.</w:t>
+            </w:r>
+          </w:p>
+        </w:tc>
+      </w:tr>
+      <w:tr>
+        <w:trPr>
+          <w:trHeight w:val="495"/>
+        </w:trPr>
+        <w:tc>
+          <w:tcPr>
+            <w:tcW w:w="4337" w:type="dxa"/>
+            <w:tcBorders>
+              <w:left w:val="nil"/>
+            </w:tcBorders>
+          </w:tcPr>
+          <w:p>
+            <w:pPr>
+              <w:pStyle w:val="TableParagraph"/>
+              <w:rPr>
+                <w:rFonts w:ascii="Times New Roman"/>
+                <w:sz w:val="24"/>
+              </w:rPr>
+            </w:pPr>
+            <w:proofErr w:type="spellStart"/>
+            <w:r>
+              <w:rPr>
+                <w:rFonts w:ascii="Times New Roman"/>
+                <w:sz w:val="24"/>
+              </w:rPr>
+              <w:t>Item</w:t>
+            </w:r>
+            <w:proofErr w:type="spellEnd"/>
+          </w:p>
+        </w:tc>
+        <w:tc>
+          <w:tcPr>
+            <w:tcW w:w="4322" w:type="dxa"/>
+            <w:tcBorders>
+              <w:right w:val="nil"/>
+            </w:tcBorders>
+          </w:tcPr>
+          <w:p>
+            <w:pPr>
+              <w:pStyle w:val="TableParagraph"/>
+              <w:rPr>
+                <w:rFonts w:ascii="Times New Roman"/>
+                <w:sz w:val="24"/>
+              </w:rPr>
+            </w:pPr>
+            <w:r>
+              <w:rPr>
+                <w:rFonts w:ascii="Times New Roman"/>
+                <w:sz w:val="24"/>
+              </w:rPr>
+              <w:t>Clase con informaci</w:t>
+            </w:r>
+            <w:r>
+              <w:rPr>
+                <w:rFonts w:ascii="Times New Roman"/>
+                <w:sz w:val="24"/>
+              </w:rPr>
+              <w:t>ó</w:t>
+            </w:r>
+            <w:r>
+              <w:rPr>
+                <w:rFonts w:ascii="Times New Roman"/>
+                <w:sz w:val="24"/>
+              </w:rPr>
+              <w:t xml:space="preserve">n </w:t>
+            </w:r>
+            <w:r>
+              <w:rPr>
+                <w:rFonts w:ascii="Times New Roman"/>
+                <w:sz w:val="24"/>
+              </w:rPr>
+              <w:t>de cantidad</w:t>
+            </w:r>
+            <w:r>
+              <w:rPr>
+                <w:rFonts w:ascii="Times New Roman"/>
+                <w:sz w:val="24"/>
+              </w:rPr>
+              <w:t>, espacio que ocupa</w:t>
+            </w:r>
+            <w:r>
+              <w:rPr>
+                <w:rFonts w:ascii="Times New Roman"/>
+                <w:sz w:val="24"/>
+              </w:rPr>
+              <w:t xml:space="preserve"> y efectos de </w:t>
+            </w:r>
+            <w:r>
+              <w:rPr>
+                <w:rFonts w:ascii="Times New Roman"/>
+                <w:sz w:val="24"/>
+              </w:rPr>
+              <w:t>í</w:t>
+            </w:r>
+            <w:r>
+              <w:rPr>
+                <w:rFonts w:ascii="Times New Roman"/>
+                <w:sz w:val="24"/>
+              </w:rPr>
+              <w:t>tems.</w:t>
+            </w:r>
+          </w:p>
+        </w:tc>
+      </w:tr>
+      <w:tr>
+        <w:trPr>
+          <w:trHeight w:val="495"/>
+        </w:trPr>
+        <w:tc>
+          <w:tcPr>
+            <w:tcW w:w="4337" w:type="dxa"/>
+            <w:tcBorders>
+              <w:left w:val="nil"/>
+            </w:tcBorders>
+          </w:tcPr>
+          <w:p>
+            <w:pPr>
+              <w:pStyle w:val="TableParagraph"/>
+              <w:rPr>
+                <w:rFonts w:ascii="Times New Roman"/>
+                <w:sz w:val="24"/>
+              </w:rPr>
+            </w:pPr>
+            <w:r>
+              <w:rPr>
+                <w:rFonts w:ascii="Times New Roman"/>
+                <w:sz w:val="24"/>
+              </w:rPr>
+              <w:t>Bag</w:t>
+            </w:r>
+          </w:p>
+        </w:tc>
+        <w:tc>
+          <w:tcPr>
+            <w:tcW w:w="4322" w:type="dxa"/>
+            <w:tcBorders>
+              <w:right w:val="nil"/>
+            </w:tcBorders>
+          </w:tcPr>
+          <w:p>
+            <w:pPr>
+              <w:pStyle w:val="TableParagraph"/>
+              <w:rPr>
+                <w:rFonts w:ascii="Times New Roman"/>
+                <w:sz w:val="24"/>
+              </w:rPr>
+            </w:pPr>
+            <w:r>
+              <w:rPr>
+                <w:rFonts w:ascii="Times New Roman"/>
+                <w:sz w:val="24"/>
+              </w:rPr>
+              <w:t>Clase con informaci</w:t>
+            </w:r>
+            <w:r>
+              <w:rPr>
+                <w:rFonts w:ascii="Times New Roman"/>
+                <w:sz w:val="24"/>
+              </w:rPr>
+              <w:t>ó</w:t>
+            </w:r>
+            <w:r>
+              <w:rPr>
+                <w:rFonts w:ascii="Times New Roman"/>
+                <w:sz w:val="24"/>
+              </w:rPr>
+              <w:t xml:space="preserve">n de los </w:t>
+            </w:r>
+            <w:r>
+              <w:rPr>
+                <w:rFonts w:ascii="Times New Roman"/>
+                <w:sz w:val="24"/>
+              </w:rPr>
+              <w:t>í</w:t>
+            </w:r>
+            <w:r>
+              <w:rPr>
+                <w:rFonts w:ascii="Times New Roman"/>
+                <w:sz w:val="24"/>
+              </w:rPr>
+              <w:t>tems de cada jugador.</w:t>
+            </w:r>
+          </w:p>
+        </w:tc>
+      </w:tr>
+      <w:tr>
+        <w:trPr>
+          <w:trHeight w:val="495"/>
+        </w:trPr>
+        <w:tc>
+          <w:tcPr>
+            <w:tcW w:w="4337" w:type="dxa"/>
+            <w:tcBorders>
+              <w:left w:val="nil"/>
+            </w:tcBorders>
+          </w:tcPr>
+          <w:p>
+            <w:pPr>
+              <w:pStyle w:val="TableParagraph"/>
+              <w:rPr>
+                <w:rFonts w:ascii="Times New Roman"/>
+                <w:sz w:val="24"/>
+              </w:rPr>
+            </w:pPr>
+            <w:proofErr w:type="spellStart"/>
+            <w:r>
+              <w:rPr>
+                <w:rFonts w:ascii="Times New Roman"/>
+                <w:sz w:val="24"/>
+              </w:rPr>
+              <w:t>Attack</w:t>
+            </w:r>
+            <w:proofErr w:type="spellEnd"/>
+          </w:p>
+        </w:tc>
+        <w:tc>
+          <w:tcPr>
+            <w:tcW w:w="4322" w:type="dxa"/>
+            <w:tcBorders>
+              <w:right w:val="nil"/>
+            </w:tcBorders>
+          </w:tcPr>
+          <w:p>
+            <w:pPr>
+              <w:pStyle w:val="TableParagraph"/>
+              <w:rPr>
+                <w:rFonts w:ascii="Times New Roman"/>
+                <w:sz w:val="24"/>
+              </w:rPr>
+            </w:pPr>
+            <w:r>
+              <w:rPr>
+                <w:rFonts w:ascii="Times New Roman"/>
+                <w:sz w:val="24"/>
+              </w:rPr>
+              <w:t>Clase con informaci</w:t>
+            </w:r>
+            <w:r>
+              <w:rPr>
+                <w:rFonts w:ascii="Times New Roman"/>
+                <w:sz w:val="24"/>
+              </w:rPr>
+              <w:t>ó</w:t>
+            </w:r>
+            <w:r>
+              <w:rPr>
+                <w:rFonts w:ascii="Times New Roman"/>
+                <w:sz w:val="24"/>
+              </w:rPr>
+              <w:t>n y efectos de los ataques.</w:t>
+            </w:r>
+          </w:p>
+        </w:tc>
+      </w:tr>
+      <w:tr>
+        <w:trPr>
+          <w:trHeight w:val="495"/>
+        </w:trPr>
+        <w:tc>
+          <w:tcPr>
+            <w:tcW w:w="4337" w:type="dxa"/>
+            <w:tcBorders>
+              <w:left w:val="nil"/>
+            </w:tcBorders>
+          </w:tcPr>
+          <w:p>
+            <w:pPr>
+              <w:pStyle w:val="TableParagraph"/>
+              <w:rPr>
+                <w:rFonts w:ascii="Times New Roman"/>
+                <w:sz w:val="24"/>
+              </w:rPr>
+            </w:pPr>
+            <w:proofErr w:type="spellStart"/>
+            <w:r>
+              <w:rPr>
+                <w:rFonts w:ascii="Times New Roman"/>
+                <w:sz w:val="24"/>
+              </w:rPr>
+              <w:t>A</w:t>
+            </w:r>
+            <w:r>
+              <w:rPr>
+                <w:rFonts w:ascii="Times New Roman"/>
+                <w:sz w:val="24"/>
+              </w:rPr>
+              <w:t>bility</w:t>
+            </w:r>
+            <w:proofErr w:type="spellEnd"/>
+          </w:p>
+        </w:tc>
+        <w:tc>
+          <w:tcPr>
+            <w:tcW w:w="4322" w:type="dxa"/>
+            <w:tcBorders>
+              <w:right w:val="nil"/>
+            </w:tcBorders>
+          </w:tcPr>
+          <w:p>
+            <w:pPr>
+              <w:pStyle w:val="TableParagraph"/>
+              <w:rPr>
+                <w:rFonts w:ascii="Times New Roman"/>
+                <w:sz w:val="24"/>
+              </w:rPr>
+            </w:pPr>
+            <w:r>
+              <w:rPr>
+                <w:rFonts w:ascii="Times New Roman"/>
+                <w:sz w:val="24"/>
+              </w:rPr>
+              <w:t>Clase con informaci</w:t>
+            </w:r>
+            <w:r>
+              <w:rPr>
+                <w:rFonts w:ascii="Times New Roman"/>
+                <w:sz w:val="24"/>
+              </w:rPr>
+              <w:t>ó</w:t>
+            </w:r>
+            <w:r>
+              <w:rPr>
+                <w:rFonts w:ascii="Times New Roman"/>
+                <w:sz w:val="24"/>
+              </w:rPr>
+              <w:t>n de efecto</w:t>
+            </w:r>
+            <w:r>
+              <w:rPr>
+                <w:rFonts w:ascii="Times New Roman"/>
+                <w:sz w:val="24"/>
+              </w:rPr>
+              <w:t xml:space="preserve"> </w:t>
+            </w:r>
+            <w:r>
+              <w:rPr>
+                <w:rFonts w:ascii="Times New Roman"/>
+                <w:sz w:val="24"/>
+              </w:rPr>
+              <w:t xml:space="preserve">y disponibilidad </w:t>
+            </w:r>
+            <w:r>
+              <w:rPr>
+                <w:rFonts w:ascii="Times New Roman"/>
+                <w:sz w:val="24"/>
+              </w:rPr>
+              <w:t>de las habilidades</w:t>
+            </w:r>
+            <w:r>
+              <w:rPr>
+                <w:rFonts w:ascii="Times New Roman"/>
+                <w:sz w:val="24"/>
+              </w:rPr>
+              <w:t>.</w:t>
+            </w:r>
+          </w:p>
+        </w:tc>
+      </w:tr>
+      <w:tr>
+        <w:trPr>
+          <w:trHeight w:val="495"/>
+        </w:trPr>
+        <w:tc>
+          <w:tcPr>
+            <w:tcW w:w="4337" w:type="dxa"/>
+            <w:tcBorders>
+              <w:left w:val="nil"/>
+            </w:tcBorders>
+          </w:tcPr>
+          <w:p>
+            <w:pPr>
+              <w:pStyle w:val="TableParagraph"/>
+              <w:rPr>
+                <w:rFonts w:ascii="Times New Roman"/>
+                <w:sz w:val="24"/>
+              </w:rPr>
+            </w:pPr>
+            <w:r>
+              <w:rPr>
+                <w:rFonts w:ascii="Times New Roman"/>
+                <w:sz w:val="24"/>
+              </w:rPr>
+              <w:t>Shop</w:t>
+            </w:r>
+          </w:p>
+        </w:tc>
+        <w:tc>
+          <w:tcPr>
+            <w:tcW w:w="4322" w:type="dxa"/>
+            <w:tcBorders>
+              <w:right w:val="nil"/>
+            </w:tcBorders>
+          </w:tcPr>
+          <w:p>
+            <w:pPr>
+              <w:pStyle w:val="TableParagraph"/>
+              <w:rPr>
+                <w:rFonts w:ascii="Times New Roman"/>
+                <w:sz w:val="24"/>
+              </w:rPr>
+            </w:pPr>
+            <w:r>
+              <w:rPr>
+                <w:rFonts w:ascii="Times New Roman"/>
+                <w:sz w:val="24"/>
+              </w:rPr>
+              <w:t>Clase con informaci</w:t>
+            </w:r>
+            <w:r>
+              <w:rPr>
+                <w:rFonts w:ascii="Times New Roman"/>
+                <w:sz w:val="24"/>
+              </w:rPr>
+              <w:t>ó</w:t>
+            </w:r>
+            <w:r>
+              <w:rPr>
+                <w:rFonts w:ascii="Times New Roman"/>
+                <w:sz w:val="24"/>
+              </w:rPr>
+              <w:t>n de todos los objetos. Se usar</w:t>
+            </w:r>
+            <w:r>
+              <w:rPr>
+                <w:rFonts w:ascii="Times New Roman"/>
+                <w:sz w:val="24"/>
+              </w:rPr>
+              <w:t>á</w:t>
+            </w:r>
+            <w:r>
+              <w:rPr>
+                <w:rFonts w:ascii="Times New Roman"/>
+                <w:sz w:val="24"/>
+              </w:rPr>
+              <w:t xml:space="preserve"> para asignar objetos al inicio de la partida.</w:t>
+            </w:r>
           </w:p>
         </w:tc>
       </w:tr>
@@ -1678,7 +3350,6 @@
               <w:spacing w:before="1" w:line="273" w:lineRule="auto"/>
               <w:ind w:left="104" w:right="404"/>
             </w:pPr>
-            <w:proofErr w:type="gramStart"/>
             <w:r>
               <w:t>Parámetros</w:t>
             </w:r>
@@ -1689,11 +3360,7 @@
               <w:t xml:space="preserve"> </w:t>
             </w:r>
             <w:r>
-              <w:t>:</w:t>
-            </w:r>
-            <w:proofErr w:type="gramEnd"/>
-            <w:r>
-              <w:t xml:space="preserve"> Tipo</w:t>
+              <w:t>: Tipo</w:t>
             </w:r>
             <w:r>
               <w:rPr>
@@ -1952,7 +3619,6 @@
               <w:spacing w:before="1" w:line="273" w:lineRule="auto"/>
               <w:ind w:left="104" w:right="404"/>
             </w:pPr>
-            <w:proofErr w:type="gramStart"/>
             <w:r>
               <w:t>Parámetros</w:t>
             </w:r>
@@ -1963,11 +3629,7 @@
               <w:t xml:space="preserve"> </w:t>
             </w:r>
             <w:r>
-              <w:t>:</w:t>
-            </w:r>
-            <w:proofErr w:type="gramEnd"/>
-            <w:r>
-              <w:t xml:space="preserve"> Tipo</w:t>
+              <w:t>: Tipo</w:t>
             </w:r>
             <w:r>
               <w:rPr>
@@ -3197,11 +4859,9 @@
         </w:rPr>
         <w:t xml:space="preserve"> </w:t>
       </w:r>
-      <w:proofErr w:type="gramStart"/>
       <w:r>
         <w:t>driver</w:t>
       </w:r>
-      <w:proofErr w:type="gramEnd"/>
       <w:r>
         <w:rPr>
           <w:spacing w:val="-2"/>
@@ -5066,7 +6726,7 @@
   <w:style w:type="paragraph" w:default="1" w:styleId="Normal">
     <w:name w:val="Normal"/>
     <w:qFormat/>
-    <w:rsid w:val="00243B59"/>
+    <w:rsid w:val="00571160"/>
     <w:pPr>
       <w:widowControl w:val="0"/>
       <w:autoSpaceDE w:val="0"/>

</xml_diff>

<commit_message>
Desarrollo de clases complementarias. Falta desarrollo de controlador principal y clase de interfaz.
</commit_message>
<xml_diff>
--- a/Ejercicio 4. Modelación con herencia.docx
+++ b/Ejercicio 4. Modelación con herencia.docx
@@ -172,15 +172,7 @@
           <w:rFonts w:ascii="Calibri"/>
           <w:sz w:val="28"/>
         </w:rPr>
-        <w:t xml:space="preserve">Se </w:t>
-      </w:r>
-      <w:proofErr w:type="spellStart"/>
-      <w:r>
-        <w:rPr>
-          <w:rFonts w:ascii="Calibri"/>
-          <w:sz w:val="28"/>
-        </w:rPr>
-        <w:t>subi</w:t>
+        <w:t>Se subi</w:t>
       </w:r>
       <w:r>
         <w:rPr>
@@ -190,7 +182,6 @@
         </w:rPr>
         <w:t>ó</w:t>
       </w:r>
-      <w:proofErr w:type="spellEnd"/>
       <w:r>
         <w:rPr>
           <w:rFonts w:ascii="Calibri"/>
@@ -360,23 +351,7 @@
           <w:color w:val="4F81BC"/>
           <w:spacing w:val="-4"/>
         </w:rPr>
-        <w:t xml:space="preserve"> </w:t>
-      </w:r>
-      <w:proofErr w:type="spellStart"/>
-      <w:r>
-        <w:rPr>
-          <w:color w:val="4F81BC"/>
-          <w:spacing w:val="-4"/>
-        </w:rPr>
-        <w:t>pts</w:t>
-      </w:r>
-      <w:proofErr w:type="spellEnd"/>
-      <w:r>
-        <w:rPr>
-          <w:color w:val="4F81BC"/>
-          <w:spacing w:val="-4"/>
-        </w:rPr>
-        <w:t>)</w:t>
+        <w:t xml:space="preserve"> pts)</w:t>
       </w:r>
     </w:p>
     <w:p>
@@ -732,21 +707,12 @@
         </w:rPr>
         <w:t xml:space="preserve"> </w:t>
       </w:r>
-      <w:proofErr w:type="spellStart"/>
       <w:r>
         <w:rPr>
           <w:color w:val="4F81BC"/>
           <w:spacing w:val="-4"/>
         </w:rPr>
-        <w:t>pts</w:t>
-      </w:r>
-      <w:proofErr w:type="spellEnd"/>
-      <w:r>
-        <w:rPr>
-          <w:color w:val="4F81BC"/>
-          <w:spacing w:val="-4"/>
-        </w:rPr>
-        <w:t>)</w:t>
+        <w:t>pts)</w:t>
       </w:r>
     </w:p>
     <w:tbl>
@@ -842,7 +808,6 @@
                 <w:sz w:val="24"/>
               </w:rPr>
             </w:pPr>
-            <w:proofErr w:type="spellStart"/>
             <w:r>
               <w:rPr>
                 <w:rFonts w:ascii="Times New Roman"/>
@@ -850,7 +815,6 @@
               </w:rPr>
               <w:t>Main</w:t>
             </w:r>
-            <w:proofErr w:type="spellEnd"/>
           </w:p>
         </w:tc>
         <w:tc>
@@ -922,7 +886,6 @@
                 <w:lang w:val="es-419"/>
               </w:rPr>
             </w:pPr>
-            <w:proofErr w:type="spellStart"/>
             <w:r>
               <w:rPr>
                 <w:rFonts w:ascii="Times New Roman"/>
@@ -944,16 +907,7 @@
                 <w:sz w:val="24"/>
                 <w:lang w:val="es-419"/>
               </w:rPr>
-              <w:t>n</w:t>
-            </w:r>
-            <w:proofErr w:type="spellEnd"/>
-            <w:r>
-              <w:rPr>
-                <w:rFonts w:ascii="Times New Roman"/>
-                <w:sz w:val="24"/>
-                <w:lang w:val="es-419"/>
-              </w:rPr>
-              <w:t xml:space="preserve"> con el usuario.</w:t>
+              <w:t>n con el usuario.</w:t>
             </w:r>
           </w:p>
         </w:tc>
@@ -977,7 +931,6 @@
                 <w:sz w:val="24"/>
               </w:rPr>
             </w:pPr>
-            <w:proofErr w:type="spellStart"/>
             <w:r>
               <w:rPr>
                 <w:rFonts w:ascii="Times New Roman"/>
@@ -985,7 +938,6 @@
               </w:rPr>
               <w:t>Game</w:t>
             </w:r>
-            <w:proofErr w:type="spellEnd"/>
           </w:p>
         </w:tc>
         <w:tc>
@@ -1061,7 +1013,6 @@
                 <w:lang w:val="en-US"/>
               </w:rPr>
             </w:pPr>
-            <w:proofErr w:type="spellStart"/>
             <w:r>
               <w:rPr>
                 <w:rFonts w:ascii="Times New Roman"/>
@@ -1069,7 +1020,6 @@
               </w:rPr>
               <w:t>Combatant</w:t>
             </w:r>
-            <w:proofErr w:type="spellEnd"/>
           </w:p>
         </w:tc>
         <w:tc>
@@ -1225,7 +1175,6 @@
                 <w:sz w:val="24"/>
               </w:rPr>
             </w:pPr>
-            <w:proofErr w:type="spellStart"/>
             <w:r>
               <w:rPr>
                 <w:rFonts w:ascii="Times New Roman"/>
@@ -1233,7 +1182,6 @@
               </w:rPr>
               <w:t>Warrior</w:t>
             </w:r>
-            <w:proofErr w:type="spellEnd"/>
           </w:p>
         </w:tc>
         <w:tc>
@@ -1361,7 +1309,6 @@
                 <w:sz w:val="24"/>
               </w:rPr>
             </w:pPr>
-            <w:proofErr w:type="spellStart"/>
             <w:r>
               <w:rPr>
                 <w:rFonts w:ascii="Times New Roman"/>
@@ -1369,7 +1316,6 @@
               </w:rPr>
               <w:t>Enemy</w:t>
             </w:r>
-            <w:proofErr w:type="spellEnd"/>
           </w:p>
         </w:tc>
         <w:tc>
@@ -1511,7 +1457,6 @@
                 <w:sz w:val="24"/>
               </w:rPr>
             </w:pPr>
-            <w:proofErr w:type="spellStart"/>
             <w:r>
               <w:rPr>
                 <w:rFonts w:ascii="Times New Roman"/>
@@ -1519,7 +1464,6 @@
               </w:rPr>
               <w:t>Skeleton</w:t>
             </w:r>
-            <w:proofErr w:type="spellEnd"/>
           </w:p>
         </w:tc>
         <w:tc>
@@ -1622,7 +1566,6 @@
                 <w:sz w:val="24"/>
               </w:rPr>
             </w:pPr>
-            <w:proofErr w:type="spellStart"/>
             <w:r>
               <w:rPr>
                 <w:rFonts w:ascii="Times New Roman"/>
@@ -1630,7 +1573,6 @@
               </w:rPr>
               <w:t>GoblinNormal</w:t>
             </w:r>
-            <w:proofErr w:type="spellEnd"/>
           </w:p>
         </w:tc>
         <w:tc>
@@ -1705,7 +1647,6 @@
                 <w:sz w:val="24"/>
               </w:rPr>
             </w:pPr>
-            <w:proofErr w:type="spellStart"/>
             <w:r>
               <w:rPr>
                 <w:rFonts w:ascii="Times New Roman"/>
@@ -1721,7 +1662,6 @@
               </w:rPr>
               <w:t>Boss</w:t>
             </w:r>
-            <w:proofErr w:type="spellEnd"/>
           </w:p>
         </w:tc>
         <w:tc>
@@ -1796,7 +1736,6 @@
                 <w:sz w:val="24"/>
               </w:rPr>
             </w:pPr>
-            <w:proofErr w:type="spellStart"/>
             <w:r>
               <w:rPr>
                 <w:rFonts w:ascii="Times New Roman"/>
@@ -1811,7 +1750,6 @@
               </w:rPr>
               <w:t>Normal</w:t>
             </w:r>
-            <w:proofErr w:type="spellEnd"/>
           </w:p>
         </w:tc>
         <w:tc>
@@ -1834,15 +1772,7 @@
                 <w:rFonts w:ascii="Times New Roman"/>
                 <w:sz w:val="24"/>
               </w:rPr>
-              <w:t xml:space="preserve">Clase hija de </w:t>
-            </w:r>
-            <w:proofErr w:type="spellStart"/>
-            <w:r>
-              <w:rPr>
-                <w:rFonts w:ascii="Times New Roman"/>
-                <w:sz w:val="24"/>
-              </w:rPr>
-              <w:t>Skel</w:t>
+              <w:t>Clase hija de Skel</w:t>
             </w:r>
             <w:r>
               <w:rPr>
@@ -1856,15 +1786,7 @@
                 <w:rFonts w:ascii="Times New Roman"/>
                 <w:sz w:val="24"/>
               </w:rPr>
-              <w:t>ton</w:t>
-            </w:r>
-            <w:proofErr w:type="spellEnd"/>
-            <w:r>
-              <w:rPr>
-                <w:rFonts w:ascii="Times New Roman"/>
-                <w:sz w:val="24"/>
-              </w:rPr>
-              <w:t xml:space="preserve"> con informaci</w:t>
+              <w:t>ton con informaci</w:t>
             </w:r>
             <w:r>
               <w:rPr>
@@ -1930,7 +1852,6 @@
                 <w:sz w:val="24"/>
               </w:rPr>
             </w:pPr>
-            <w:proofErr w:type="spellStart"/>
             <w:r>
               <w:rPr>
                 <w:rFonts w:ascii="Times New Roman"/>
@@ -1945,7 +1866,6 @@
               </w:rPr>
               <w:t>Boss</w:t>
             </w:r>
-            <w:proofErr w:type="spellEnd"/>
           </w:p>
         </w:tc>
         <w:tc>
@@ -1970,21 +1890,12 @@
               </w:rPr>
               <w:t xml:space="preserve">Clase hija de </w:t>
             </w:r>
-            <w:proofErr w:type="spellStart"/>
-            <w:r>
-              <w:rPr>
-                <w:rFonts w:ascii="Times New Roman"/>
-                <w:sz w:val="24"/>
-              </w:rPr>
-              <w:t>Skeleton</w:t>
-            </w:r>
-            <w:proofErr w:type="spellEnd"/>
-            <w:r>
-              <w:rPr>
-                <w:rFonts w:ascii="Times New Roman"/>
-                <w:sz w:val="24"/>
-              </w:rPr>
-              <w:t xml:space="preserve"> </w:t>
+            <w:r>
+              <w:rPr>
+                <w:rFonts w:ascii="Times New Roman"/>
+                <w:sz w:val="24"/>
+              </w:rPr>
+              <w:t xml:space="preserve">Skeleton </w:t>
             </w:r>
             <w:r>
               <w:rPr>
@@ -2057,7 +1968,6 @@
                 <w:sz w:val="24"/>
               </w:rPr>
             </w:pPr>
-            <w:proofErr w:type="spellStart"/>
             <w:r>
               <w:rPr>
                 <w:rFonts w:ascii="Times New Roman"/>
@@ -2065,7 +1975,6 @@
               </w:rPr>
               <w:t>Item</w:t>
             </w:r>
-            <w:proofErr w:type="spellEnd"/>
           </w:p>
         </w:tc>
         <w:tc>
@@ -2242,7 +2151,6 @@
                 <w:sz w:val="24"/>
               </w:rPr>
             </w:pPr>
-            <w:proofErr w:type="spellStart"/>
             <w:r>
               <w:rPr>
                 <w:rFonts w:ascii="Times New Roman"/>
@@ -2250,7 +2158,6 @@
               </w:rPr>
               <w:t>Attack</w:t>
             </w:r>
-            <w:proofErr w:type="spellEnd"/>
           </w:p>
         </w:tc>
         <w:tc>
@@ -2311,7 +2218,6 @@
                 <w:sz w:val="24"/>
               </w:rPr>
             </w:pPr>
-            <w:proofErr w:type="spellStart"/>
             <w:r>
               <w:rPr>
                 <w:rFonts w:ascii="Times New Roman"/>
@@ -2326,7 +2232,6 @@
               </w:rPr>
               <w:t>bility</w:t>
             </w:r>
-            <w:proofErr w:type="spellEnd"/>
           </w:p>
         </w:tc>
         <w:tc>
@@ -2592,7 +2497,6 @@
         </w:rPr>
         <w:t xml:space="preserve"> </w:t>
       </w:r>
-      <w:proofErr w:type="spellStart"/>
       <w:r>
         <w:rPr>
           <w:rFonts w:ascii="Calibri"/>
@@ -2601,18 +2505,7 @@
           <w:spacing w:val="-4"/>
           <w:sz w:val="26"/>
         </w:rPr>
-        <w:t>pts</w:t>
-      </w:r>
-      <w:proofErr w:type="spellEnd"/>
-      <w:r>
-        <w:rPr>
-          <w:rFonts w:ascii="Calibri"/>
-          <w:b/>
-          <w:color w:val="4F81BC"/>
-          <w:spacing w:val="-4"/>
-          <w:sz w:val="26"/>
-        </w:rPr>
-        <w:t>)</w:t>
+        <w:t>pts)</w:t>
       </w:r>
     </w:p>
     <w:p>
@@ -2621,14 +2514,12 @@
         <w:spacing w:before="46"/>
         <w:ind w:left="360"/>
       </w:pPr>
-      <w:proofErr w:type="spellStart"/>
       <w:r>
         <w:rPr>
           <w:spacing w:val="-2"/>
         </w:rPr>
         <w:t>Game</w:t>
       </w:r>
-      <w:proofErr w:type="spellEnd"/>
       <w:r>
         <w:rPr>
           <w:spacing w:val="-2"/>
@@ -2878,93 +2769,54 @@
               <w:pStyle w:val="TableParagraph"/>
               <w:rPr>
                 <w:rFonts w:ascii="Times New Roman"/>
-              </w:rPr>
-            </w:pPr>
-            <w:proofErr w:type="spellStart"/>
-            <w:r>
-              <w:rPr>
-                <w:rFonts w:ascii="Times New Roman"/>
-              </w:rPr>
-              <w:t>ArrayList</w:t>
-            </w:r>
-            <w:proofErr w:type="spellEnd"/>
-            <w:r>
-              <w:rPr>
-                <w:rFonts w:ascii="Times New Roman"/>
-              </w:rPr>
-              <w:t xml:space="preserve"> &lt;</w:t>
-            </w:r>
-            <w:proofErr w:type="spellStart"/>
-            <w:r>
-              <w:rPr>
-                <w:rFonts w:ascii="Times New Roman"/>
-              </w:rPr>
-              <w:t>Combatant</w:t>
-            </w:r>
-            <w:proofErr w:type="spellEnd"/>
-            <w:r>
-              <w:rPr>
-                <w:rFonts w:ascii="Times New Roman"/>
-              </w:rPr>
-              <w:t>&gt;</w:t>
-            </w:r>
-          </w:p>
-          <w:p>
-            <w:pPr>
-              <w:pStyle w:val="TableParagraph"/>
-              <w:rPr>
-                <w:rFonts w:ascii="Times New Roman"/>
                 <w:lang w:val="en-US"/>
               </w:rPr>
             </w:pPr>
-          </w:p>
-          <w:p>
-            <w:pPr>
-              <w:pStyle w:val="TableParagraph"/>
-              <w:rPr>
-                <w:rFonts w:ascii="Times New Roman"/>
-              </w:rPr>
-            </w:pPr>
-            <w:proofErr w:type="spellStart"/>
-            <w:r>
-              <w:rPr>
-                <w:rFonts w:ascii="Times New Roman"/>
-              </w:rPr>
-              <w:t>ArrayList</w:t>
-            </w:r>
-            <w:proofErr w:type="spellEnd"/>
-            <w:r>
-              <w:rPr>
-                <w:rFonts w:ascii="Times New Roman"/>
-              </w:rPr>
-              <w:t xml:space="preserve"> &lt;</w:t>
-            </w:r>
-            <w:proofErr w:type="spellStart"/>
-            <w:r>
-              <w:rPr>
-                <w:rFonts w:ascii="Times New Roman"/>
-              </w:rPr>
-              <w:t>Combatant</w:t>
-            </w:r>
-            <w:proofErr w:type="spellEnd"/>
-            <w:r>
-              <w:rPr>
-                <w:rFonts w:ascii="Times New Roman"/>
-              </w:rPr>
-              <w:t>&gt;</w:t>
-            </w:r>
-          </w:p>
-          <w:p>
-            <w:pPr>
-              <w:pStyle w:val="TableParagraph"/>
+            <w:r>
               <w:rPr>
                 <w:rFonts w:ascii="Times New Roman"/>
                 <w:lang w:val="en-US"/>
               </w:rPr>
-            </w:pPr>
-            <w:r>
-              <w:rPr>
-                <w:rFonts w:ascii="Times New Roman"/>
+              <w:t>ArrayList &lt;Combatant&gt;</w:t>
+            </w:r>
+          </w:p>
+          <w:p>
+            <w:pPr>
+              <w:pStyle w:val="TableParagraph"/>
+              <w:rPr>
+                <w:rFonts w:ascii="Times New Roman"/>
+                <w:lang w:val="en-US"/>
+              </w:rPr>
+            </w:pPr>
+          </w:p>
+          <w:p>
+            <w:pPr>
+              <w:pStyle w:val="TableParagraph"/>
+              <w:rPr>
+                <w:rFonts w:ascii="Times New Roman"/>
+                <w:lang w:val="en-US"/>
+              </w:rPr>
+            </w:pPr>
+            <w:r>
+              <w:rPr>
+                <w:rFonts w:ascii="Times New Roman"/>
+                <w:lang w:val="en-US"/>
+              </w:rPr>
+              <w:t>ArrayList &lt;Combatant&gt;</w:t>
+            </w:r>
+          </w:p>
+          <w:p>
+            <w:pPr>
+              <w:pStyle w:val="TableParagraph"/>
+              <w:rPr>
+                <w:rFonts w:ascii="Times New Roman"/>
+                <w:lang w:val="en-US"/>
+              </w:rPr>
+            </w:pPr>
+            <w:r>
+              <w:rPr>
+                <w:rFonts w:ascii="Times New Roman"/>
+                <w:lang w:val="en-US"/>
               </w:rPr>
               <w:t>Shop</w:t>
             </w:r>
@@ -2981,70 +2833,64 @@
                 <w:rFonts w:ascii="Times New Roman"/>
               </w:rPr>
             </w:pPr>
-            <w:proofErr w:type="spellStart"/>
             <w:r>
               <w:rPr>
                 <w:rFonts w:ascii="Times New Roman"/>
               </w:rPr>
               <w:t>Private</w:t>
             </w:r>
-            <w:proofErr w:type="spellEnd"/>
-          </w:p>
-          <w:p>
-            <w:pPr>
-              <w:pStyle w:val="TableParagraph"/>
-              <w:rPr>
-                <w:rFonts w:ascii="Times New Roman"/>
-              </w:rPr>
-            </w:pPr>
-          </w:p>
-          <w:p>
-            <w:pPr>
-              <w:pStyle w:val="TableParagraph"/>
-              <w:rPr>
-                <w:rFonts w:ascii="Times New Roman"/>
-              </w:rPr>
-            </w:pPr>
-          </w:p>
-          <w:p>
-            <w:pPr>
-              <w:pStyle w:val="TableParagraph"/>
-              <w:rPr>
-                <w:rFonts w:ascii="Times New Roman"/>
-              </w:rPr>
-            </w:pPr>
-            <w:proofErr w:type="spellStart"/>
+          </w:p>
+          <w:p>
+            <w:pPr>
+              <w:pStyle w:val="TableParagraph"/>
+              <w:rPr>
+                <w:rFonts w:ascii="Times New Roman"/>
+              </w:rPr>
+            </w:pPr>
+          </w:p>
+          <w:p>
+            <w:pPr>
+              <w:pStyle w:val="TableParagraph"/>
+              <w:rPr>
+                <w:rFonts w:ascii="Times New Roman"/>
+              </w:rPr>
+            </w:pPr>
+          </w:p>
+          <w:p>
+            <w:pPr>
+              <w:pStyle w:val="TableParagraph"/>
+              <w:rPr>
+                <w:rFonts w:ascii="Times New Roman"/>
+              </w:rPr>
+            </w:pPr>
             <w:r>
               <w:rPr>
                 <w:rFonts w:ascii="Times New Roman"/>
               </w:rPr>
               <w:t>Private</w:t>
             </w:r>
-            <w:proofErr w:type="spellEnd"/>
-          </w:p>
-          <w:p>
-            <w:pPr>
-              <w:pStyle w:val="TableParagraph"/>
-              <w:rPr>
-                <w:rFonts w:ascii="Times New Roman"/>
-              </w:rPr>
-            </w:pPr>
-          </w:p>
-          <w:p>
-            <w:pPr>
-              <w:pStyle w:val="TableParagraph"/>
-              <w:rPr>
-                <w:rFonts w:ascii="Times New Roman"/>
-              </w:rPr>
-            </w:pPr>
-            <w:proofErr w:type="spellStart"/>
+          </w:p>
+          <w:p>
+            <w:pPr>
+              <w:pStyle w:val="TableParagraph"/>
+              <w:rPr>
+                <w:rFonts w:ascii="Times New Roman"/>
+              </w:rPr>
+            </w:pPr>
+          </w:p>
+          <w:p>
+            <w:pPr>
+              <w:pStyle w:val="TableParagraph"/>
+              <w:rPr>
+                <w:rFonts w:ascii="Times New Roman"/>
+              </w:rPr>
+            </w:pPr>
             <w:r>
               <w:rPr>
                 <w:rFonts w:ascii="Times New Roman"/>
               </w:rPr>
               <w:t>Private</w:t>
             </w:r>
-            <w:proofErr w:type="spellEnd"/>
           </w:p>
         </w:tc>
         <w:tc>
@@ -3112,14 +2958,12 @@
         <w:pStyle w:val="BodyText"/>
         <w:ind w:left="360"/>
       </w:pPr>
-      <w:proofErr w:type="spellStart"/>
       <w:r>
         <w:rPr>
           <w:spacing w:val="-2"/>
         </w:rPr>
         <w:t>Combatant</w:t>
       </w:r>
-      <w:proofErr w:type="spellEnd"/>
       <w:r>
         <w:rPr>
           <w:spacing w:val="-2"/>
@@ -3385,30 +3229,6 @@
               <w:t>ida</w:t>
             </w:r>
           </w:p>
-          <w:p>
-            <w:pPr>
-              <w:pStyle w:val="TableParagraph"/>
-              <w:rPr>
-                <w:rFonts w:ascii="Times New Roman"/>
-              </w:rPr>
-            </w:pPr>
-          </w:p>
-          <w:p>
-            <w:pPr>
-              <w:pStyle w:val="TableParagraph"/>
-              <w:rPr>
-                <w:rFonts w:ascii="Times New Roman"/>
-              </w:rPr>
-            </w:pPr>
-            <w:proofErr w:type="spellStart"/>
-            <w:r>
-              <w:rPr>
-                <w:rFonts w:ascii="Times New Roman"/>
-              </w:rPr>
-              <w:t>espacioBolsa</w:t>
-            </w:r>
-            <w:proofErr w:type="spellEnd"/>
-          </w:p>
         </w:tc>
         <w:tc>
           <w:tcPr>
@@ -3512,6 +3332,11 @@
               <w:t>int</w:t>
             </w:r>
           </w:p>
+        </w:tc>
+        <w:tc>
+          <w:tcPr>
+            <w:tcW w:w="1731" w:type="dxa"/>
+          </w:tcPr>
           <w:p>
             <w:pPr>
               <w:pStyle w:val="TableParagraph"/>
@@ -3520,145 +3345,95 @@
                 <w:lang w:val="en-US"/>
               </w:rPr>
             </w:pPr>
-          </w:p>
-          <w:p>
-            <w:pPr>
-              <w:pStyle w:val="TableParagraph"/>
+            <w:r>
               <w:rPr>
                 <w:rFonts w:ascii="Times New Roman"/>
                 <w:lang w:val="en-US"/>
               </w:rPr>
-            </w:pPr>
+              <w:t>p</w:t>
+            </w:r>
             <w:r>
               <w:rPr>
                 <w:rFonts w:ascii="Times New Roman"/>
                 <w:lang w:val="en-US"/>
               </w:rPr>
-              <w:t>int</w:t>
-            </w:r>
-          </w:p>
-        </w:tc>
-        <w:tc>
-          <w:tcPr>
-            <w:tcW w:w="1731" w:type="dxa"/>
-          </w:tcPr>
-          <w:p>
-            <w:pPr>
-              <w:pStyle w:val="TableParagraph"/>
-              <w:rPr>
-                <w:rFonts w:ascii="Times New Roman"/>
-              </w:rPr>
-            </w:pPr>
-            <w:proofErr w:type="spellStart"/>
-            <w:r>
-              <w:rPr>
-                <w:rFonts w:ascii="Times New Roman"/>
-              </w:rPr>
-              <w:t>p</w:t>
-            </w:r>
-            <w:r>
-              <w:rPr>
-                <w:rFonts w:ascii="Times New Roman"/>
-              </w:rPr>
               <w:t>ublic</w:t>
             </w:r>
-            <w:proofErr w:type="spellEnd"/>
-          </w:p>
-          <w:p>
-            <w:pPr>
-              <w:pStyle w:val="TableParagraph"/>
-              <w:rPr>
-                <w:rFonts w:ascii="Times New Roman"/>
-              </w:rPr>
-            </w:pPr>
-          </w:p>
-          <w:p>
-            <w:pPr>
-              <w:pStyle w:val="TableParagraph"/>
-              <w:rPr>
-                <w:rFonts w:ascii="Times New Roman"/>
-              </w:rPr>
-            </w:pPr>
-            <w:proofErr w:type="spellStart"/>
-            <w:r>
-              <w:rPr>
-                <w:rFonts w:ascii="Times New Roman"/>
+          </w:p>
+          <w:p>
+            <w:pPr>
+              <w:pStyle w:val="TableParagraph"/>
+              <w:rPr>
+                <w:rFonts w:ascii="Times New Roman"/>
+                <w:lang w:val="en-US"/>
+              </w:rPr>
+            </w:pPr>
+          </w:p>
+          <w:p>
+            <w:pPr>
+              <w:pStyle w:val="TableParagraph"/>
+              <w:rPr>
+                <w:rFonts w:ascii="Times New Roman"/>
+                <w:lang w:val="en-US"/>
+              </w:rPr>
+            </w:pPr>
+            <w:r>
+              <w:rPr>
+                <w:rFonts w:ascii="Times New Roman"/>
+                <w:lang w:val="en-US"/>
               </w:rPr>
               <w:t>public</w:t>
             </w:r>
-            <w:proofErr w:type="spellEnd"/>
-          </w:p>
-          <w:p>
-            <w:pPr>
-              <w:pStyle w:val="TableParagraph"/>
-              <w:rPr>
-                <w:rFonts w:ascii="Times New Roman"/>
-              </w:rPr>
-            </w:pPr>
-          </w:p>
-          <w:p>
-            <w:pPr>
-              <w:pStyle w:val="TableParagraph"/>
-              <w:rPr>
-                <w:rFonts w:ascii="Times New Roman"/>
-              </w:rPr>
-            </w:pPr>
-            <w:proofErr w:type="spellStart"/>
-            <w:r>
-              <w:rPr>
-                <w:rFonts w:ascii="Times New Roman"/>
+          </w:p>
+          <w:p>
+            <w:pPr>
+              <w:pStyle w:val="TableParagraph"/>
+              <w:rPr>
+                <w:rFonts w:ascii="Times New Roman"/>
+                <w:lang w:val="en-US"/>
+              </w:rPr>
+            </w:pPr>
+          </w:p>
+          <w:p>
+            <w:pPr>
+              <w:pStyle w:val="TableParagraph"/>
+              <w:rPr>
+                <w:rFonts w:ascii="Times New Roman"/>
+                <w:lang w:val="en-US"/>
+              </w:rPr>
+            </w:pPr>
+            <w:r>
+              <w:rPr>
+                <w:rFonts w:ascii="Times New Roman"/>
+                <w:lang w:val="en-US"/>
               </w:rPr>
               <w:t>public</w:t>
             </w:r>
-            <w:proofErr w:type="spellEnd"/>
-          </w:p>
-          <w:p>
-            <w:pPr>
-              <w:pStyle w:val="TableParagraph"/>
-              <w:rPr>
-                <w:rFonts w:ascii="Times New Roman"/>
-              </w:rPr>
-            </w:pPr>
-          </w:p>
-          <w:p>
-            <w:pPr>
-              <w:pStyle w:val="TableParagraph"/>
-              <w:rPr>
-                <w:rFonts w:ascii="Times New Roman"/>
-              </w:rPr>
-            </w:pPr>
-            <w:proofErr w:type="spellStart"/>
-            <w:r>
-              <w:rPr>
-                <w:rFonts w:ascii="Times New Roman"/>
+          </w:p>
+          <w:p>
+            <w:pPr>
+              <w:pStyle w:val="TableParagraph"/>
+              <w:rPr>
+                <w:rFonts w:ascii="Times New Roman"/>
+                <w:lang w:val="en-US"/>
+              </w:rPr>
+            </w:pPr>
+          </w:p>
+          <w:p>
+            <w:pPr>
+              <w:pStyle w:val="TableParagraph"/>
+              <w:rPr>
+                <w:rFonts w:ascii="Times New Roman"/>
+                <w:lang w:val="en-US"/>
+              </w:rPr>
+            </w:pPr>
+            <w:r>
+              <w:rPr>
+                <w:rFonts w:ascii="Times New Roman"/>
+                <w:lang w:val="en-US"/>
               </w:rPr>
               <w:t>public</w:t>
             </w:r>
-            <w:proofErr w:type="spellEnd"/>
-          </w:p>
-          <w:p>
-            <w:pPr>
-              <w:pStyle w:val="TableParagraph"/>
-              <w:rPr>
-                <w:rFonts w:ascii="Times New Roman"/>
-              </w:rPr>
-            </w:pPr>
-          </w:p>
-          <w:p>
-            <w:pPr>
-              <w:pStyle w:val="TableParagraph"/>
-              <w:rPr>
-                <w:rFonts w:ascii="Times New Roman"/>
-              </w:rPr>
-            </w:pPr>
-            <w:proofErr w:type="spellStart"/>
-            <w:r>
-              <w:rPr>
-                <w:rFonts w:ascii="Times New Roman"/>
-              </w:rPr>
-              <w:t>public</w:t>
-            </w:r>
-            <w:proofErr w:type="spellEnd"/>
           </w:p>
         </w:tc>
         <w:tc>
@@ -3730,36 +3505,6 @@
               <w:t>Vida de personaje</w:t>
             </w:r>
           </w:p>
-          <w:p>
-            <w:pPr>
-              <w:pStyle w:val="TableParagraph"/>
-              <w:rPr>
-                <w:rFonts w:ascii="Times New Roman"/>
-              </w:rPr>
-            </w:pPr>
-          </w:p>
-          <w:p>
-            <w:pPr>
-              <w:pStyle w:val="TableParagraph"/>
-              <w:rPr>
-                <w:rFonts w:ascii="Times New Roman"/>
-              </w:rPr>
-            </w:pPr>
-            <w:proofErr w:type="spellStart"/>
-            <w:r>
-              <w:rPr>
-                <w:rFonts w:ascii="Times New Roman"/>
-              </w:rPr>
-              <w:t>Maximo</w:t>
-            </w:r>
-            <w:proofErr w:type="spellEnd"/>
-            <w:r>
-              <w:rPr>
-                <w:rFonts w:ascii="Times New Roman"/>
-              </w:rPr>
-              <w:t xml:space="preserve"> de objetos</w:t>
-            </w:r>
-          </w:p>
         </w:tc>
       </w:tr>
     </w:tbl>
@@ -3777,13 +3522,7 @@
         <w:rPr>
           <w:spacing w:val="-2"/>
         </w:rPr>
-        <w:t>Player</w:t>
-      </w:r>
-      <w:r>
-        <w:rPr>
-          <w:spacing w:val="-2"/>
-        </w:rPr>
-        <w:t>:</w:t>
+        <w:t>Player:</w:t>
       </w:r>
     </w:p>
     <w:p>
@@ -3976,6 +3715,28 @@
               <w:t>bolsa</w:t>
             </w:r>
           </w:p>
+          <w:p>
+            <w:pPr>
+              <w:pStyle w:val="TableParagraph"/>
+              <w:rPr>
+                <w:rFonts w:ascii="Times New Roman"/>
+              </w:rPr>
+            </w:pPr>
+          </w:p>
+          <w:p>
+            <w:pPr>
+              <w:pStyle w:val="TableParagraph"/>
+              <w:rPr>
+                <w:rFonts w:ascii="Times New Roman"/>
+              </w:rPr>
+            </w:pPr>
+            <w:r>
+              <w:rPr>
+                <w:rFonts w:ascii="Times New Roman"/>
+              </w:rPr>
+              <w:t>espacioBolsa</w:t>
+            </w:r>
+          </w:p>
         </w:tc>
         <w:tc>
           <w:tcPr>
@@ -4031,11 +3792,61 @@
               <w:t>Bag</w:t>
             </w:r>
           </w:p>
+          <w:p>
+            <w:pPr>
+              <w:pStyle w:val="TableParagraph"/>
+              <w:rPr>
+                <w:rFonts w:ascii="Times New Roman"/>
+                <w:lang w:val="en-US"/>
+              </w:rPr>
+            </w:pPr>
+          </w:p>
+          <w:p>
+            <w:pPr>
+              <w:pStyle w:val="TableParagraph"/>
+              <w:rPr>
+                <w:rFonts w:ascii="Times New Roman"/>
+                <w:lang w:val="en-US"/>
+              </w:rPr>
+            </w:pPr>
+            <w:r>
+              <w:rPr>
+                <w:rFonts w:ascii="Times New Roman"/>
+                <w:lang w:val="en-US"/>
+              </w:rPr>
+              <w:t>int</w:t>
+            </w:r>
+          </w:p>
         </w:tc>
         <w:tc>
           <w:tcPr>
             <w:tcW w:w="1731" w:type="dxa"/>
           </w:tcPr>
+          <w:p>
+            <w:pPr>
+              <w:pStyle w:val="TableParagraph"/>
+              <w:rPr>
+                <w:rFonts w:ascii="Times New Roman"/>
+                <w:lang w:val="en-US"/>
+              </w:rPr>
+            </w:pPr>
+            <w:r>
+              <w:rPr>
+                <w:rFonts w:ascii="Times New Roman"/>
+                <w:lang w:val="en-US"/>
+              </w:rPr>
+              <w:t>public</w:t>
+            </w:r>
+          </w:p>
+          <w:p>
+            <w:pPr>
+              <w:pStyle w:val="TableParagraph"/>
+              <w:rPr>
+                <w:rFonts w:ascii="Times New Roman"/>
+                <w:lang w:val="en-US"/>
+              </w:rPr>
+            </w:pPr>
+          </w:p>
           <w:p>
             <w:pPr>
               <w:pStyle w:val="TableParagraph"/>
@@ -4106,19 +3917,37 @@
                 <w:rFonts w:ascii="Times New Roman"/>
               </w:rPr>
             </w:pPr>
-            <w:proofErr w:type="spellStart"/>
-            <w:r>
-              <w:rPr>
-                <w:rFonts w:ascii="Times New Roman"/>
-              </w:rPr>
-              <w:t>Items</w:t>
-            </w:r>
-            <w:proofErr w:type="spellEnd"/>
-            <w:r>
-              <w:rPr>
-                <w:rFonts w:ascii="Times New Roman"/>
-              </w:rPr>
-              <w:t xml:space="preserve"> que tiene el jugador</w:t>
+            <w:r>
+              <w:rPr>
+                <w:rFonts w:ascii="Times New Roman"/>
+              </w:rPr>
+              <w:t>Items que tiene el jugador</w:t>
+            </w:r>
+          </w:p>
+          <w:p>
+            <w:pPr>
+              <w:pStyle w:val="TableParagraph"/>
+              <w:rPr>
+                <w:rFonts w:ascii="Times New Roman"/>
+              </w:rPr>
+            </w:pPr>
+            <w:r>
+              <w:rPr>
+                <w:rFonts w:ascii="Times New Roman"/>
+              </w:rPr>
+              <w:t>M</w:t>
+            </w:r>
+            <w:r>
+              <w:rPr>
+                <w:rFonts w:ascii="Times New Roman"/>
+              </w:rPr>
+              <w:t>á</w:t>
+            </w:r>
+            <w:r>
+              <w:rPr>
+                <w:rFonts w:ascii="Times New Roman"/>
+              </w:rPr>
+              <w:t>ximo de objetos</w:t>
             </w:r>
           </w:p>
         </w:tc>
@@ -4139,14 +3968,12 @@
         <w:pStyle w:val="BodyText"/>
         <w:ind w:left="360"/>
       </w:pPr>
-      <w:proofErr w:type="spellStart"/>
       <w:r>
         <w:rPr>
           <w:spacing w:val="-2"/>
         </w:rPr>
         <w:t>Warrior</w:t>
       </w:r>
-      <w:proofErr w:type="spellEnd"/>
       <w:r>
         <w:rPr>
           <w:spacing w:val="-2"/>
@@ -4234,20 +4061,11 @@
         <w:pStyle w:val="BodyText"/>
         <w:ind w:left="360"/>
       </w:pPr>
-      <w:proofErr w:type="spellStart"/>
       <w:r>
         <w:rPr>
           <w:spacing w:val="-2"/>
         </w:rPr>
-        <w:lastRenderedPageBreak/>
-        <w:t>Enemy</w:t>
-      </w:r>
-      <w:proofErr w:type="spellEnd"/>
-      <w:r>
-        <w:rPr>
-          <w:spacing w:val="-2"/>
-        </w:rPr>
-        <w:t>:</w:t>
+        <w:t>Enemy:</w:t>
       </w:r>
     </w:p>
     <w:p>
@@ -4306,6 +4124,7 @@
               <w:rPr>
                 <w:spacing w:val="-2"/>
               </w:rPr>
+              <w:lastRenderedPageBreak/>
               <w:t>Atributo</w:t>
             </w:r>
           </w:p>
@@ -4452,38 +4271,34 @@
                 <w:rFonts w:ascii="Times New Roman"/>
               </w:rPr>
             </w:pPr>
-            <w:proofErr w:type="spellStart"/>
             <w:r>
               <w:rPr>
                 <w:rFonts w:ascii="Times New Roman"/>
               </w:rPr>
               <w:t>Ability</w:t>
             </w:r>
-            <w:proofErr w:type="spellEnd"/>
-          </w:p>
-          <w:p>
-            <w:pPr>
-              <w:pStyle w:val="TableParagraph"/>
-              <w:rPr>
-                <w:rFonts w:ascii="Times New Roman"/>
-              </w:rPr>
-            </w:pPr>
-          </w:p>
-          <w:p>
-            <w:pPr>
-              <w:pStyle w:val="TableParagraph"/>
-              <w:rPr>
-                <w:rFonts w:ascii="Times New Roman"/>
-              </w:rPr>
-            </w:pPr>
-            <w:proofErr w:type="spellStart"/>
+          </w:p>
+          <w:p>
+            <w:pPr>
+              <w:pStyle w:val="TableParagraph"/>
+              <w:rPr>
+                <w:rFonts w:ascii="Times New Roman"/>
+              </w:rPr>
+            </w:pPr>
+          </w:p>
+          <w:p>
+            <w:pPr>
+              <w:pStyle w:val="TableParagraph"/>
+              <w:rPr>
+                <w:rFonts w:ascii="Times New Roman"/>
+              </w:rPr>
+            </w:pPr>
             <w:r>
               <w:rPr>
                 <w:rFonts w:ascii="Times New Roman"/>
               </w:rPr>
               <w:t>Attack</w:t>
             </w:r>
-            <w:proofErr w:type="spellEnd"/>
           </w:p>
         </w:tc>
         <w:tc>
@@ -4497,38 +4312,34 @@
                 <w:rFonts w:ascii="Times New Roman"/>
               </w:rPr>
             </w:pPr>
-            <w:proofErr w:type="spellStart"/>
             <w:r>
               <w:rPr>
                 <w:rFonts w:ascii="Times New Roman"/>
               </w:rPr>
               <w:t>public</w:t>
             </w:r>
-            <w:proofErr w:type="spellEnd"/>
-          </w:p>
-          <w:p>
-            <w:pPr>
-              <w:pStyle w:val="TableParagraph"/>
-              <w:rPr>
-                <w:rFonts w:ascii="Times New Roman"/>
-              </w:rPr>
-            </w:pPr>
-          </w:p>
-          <w:p>
-            <w:pPr>
-              <w:pStyle w:val="TableParagraph"/>
-              <w:rPr>
-                <w:rFonts w:ascii="Times New Roman"/>
-              </w:rPr>
-            </w:pPr>
-            <w:proofErr w:type="spellStart"/>
+          </w:p>
+          <w:p>
+            <w:pPr>
+              <w:pStyle w:val="TableParagraph"/>
+              <w:rPr>
+                <w:rFonts w:ascii="Times New Roman"/>
+              </w:rPr>
+            </w:pPr>
+          </w:p>
+          <w:p>
+            <w:pPr>
+              <w:pStyle w:val="TableParagraph"/>
+              <w:rPr>
+                <w:rFonts w:ascii="Times New Roman"/>
+              </w:rPr>
+            </w:pPr>
             <w:r>
               <w:rPr>
                 <w:rFonts w:ascii="Times New Roman"/>
               </w:rPr>
               <w:t>public</w:t>
             </w:r>
-            <w:proofErr w:type="spellEnd"/>
           </w:p>
         </w:tc>
         <w:tc>
@@ -4587,69 +4398,12 @@
           <w:lang w:val="es-MX"/>
         </w:rPr>
       </w:pPr>
-      <w:proofErr w:type="spellStart"/>
       <w:r>
         <w:rPr>
           <w:spacing w:val="-2"/>
           <w:lang w:val="es-MX"/>
         </w:rPr>
-        <w:t>GoblinNormal</w:t>
-      </w:r>
-      <w:proofErr w:type="spellEnd"/>
-      <w:r>
-        <w:rPr>
-          <w:spacing w:val="-2"/>
-          <w:lang w:val="es-MX"/>
-        </w:rPr>
-        <w:t xml:space="preserve">, </w:t>
-      </w:r>
-      <w:proofErr w:type="spellStart"/>
-      <w:r>
-        <w:rPr>
-          <w:spacing w:val="-2"/>
-          <w:lang w:val="es-MX"/>
-        </w:rPr>
-        <w:t>GoblinBoss</w:t>
-      </w:r>
-      <w:proofErr w:type="spellEnd"/>
-      <w:r>
-        <w:rPr>
-          <w:spacing w:val="-2"/>
-          <w:lang w:val="es-MX"/>
-        </w:rPr>
-        <w:t xml:space="preserve">, </w:t>
-      </w:r>
-      <w:proofErr w:type="spellStart"/>
-      <w:r>
-        <w:rPr>
-          <w:spacing w:val="-2"/>
-          <w:lang w:val="es-MX"/>
-        </w:rPr>
-        <w:t>SkeletonNormal</w:t>
-      </w:r>
-      <w:proofErr w:type="spellEnd"/>
-      <w:r>
-        <w:rPr>
-          <w:spacing w:val="-2"/>
-          <w:lang w:val="es-MX"/>
-        </w:rPr>
-        <w:t xml:space="preserve">, </w:t>
-      </w:r>
-      <w:proofErr w:type="spellStart"/>
-      <w:r>
-        <w:rPr>
-          <w:spacing w:val="-2"/>
-          <w:lang w:val="es-MX"/>
-        </w:rPr>
-        <w:t>SkeletoBoss</w:t>
-      </w:r>
-      <w:proofErr w:type="spellEnd"/>
-      <w:r>
-        <w:rPr>
-          <w:spacing w:val="-2"/>
-          <w:lang w:val="es-MX"/>
-        </w:rPr>
-        <w:t>:</w:t>
+        <w:t>GoblinNormal, GoblinBoss, SkeletonNormal, SkeletoBoss:</w:t>
       </w:r>
     </w:p>
     <w:p>
@@ -4673,21 +4427,7 @@
         <w:rPr>
           <w:lang w:val="es-MX"/>
         </w:rPr>
-        <w:t xml:space="preserve">Atributos de </w:t>
-      </w:r>
-      <w:proofErr w:type="spellStart"/>
-      <w:r>
-        <w:rPr>
-          <w:lang w:val="es-MX"/>
-        </w:rPr>
-        <w:t>Enemy</w:t>
-      </w:r>
-      <w:proofErr w:type="spellEnd"/>
-      <w:r>
-        <w:rPr>
-          <w:lang w:val="es-MX"/>
-        </w:rPr>
-        <w:t xml:space="preserve"> </w:t>
+        <w:t xml:space="preserve">Atributos de Enemy </w:t>
       </w:r>
       <w:r>
         <w:rPr>
@@ -4701,14 +4441,12 @@
         <w:pStyle w:val="BodyText"/>
         <w:ind w:left="360"/>
       </w:pPr>
-      <w:proofErr w:type="spellStart"/>
       <w:r>
         <w:rPr>
           <w:spacing w:val="-2"/>
         </w:rPr>
         <w:t>Item</w:t>
       </w:r>
-      <w:proofErr w:type="spellEnd"/>
       <w:r>
         <w:rPr>
           <w:spacing w:val="-2"/>
@@ -5011,62 +4749,56 @@
                 <w:rFonts w:ascii="Times New Roman"/>
               </w:rPr>
             </w:pPr>
-            <w:proofErr w:type="spellStart"/>
             <w:r>
               <w:rPr>
                 <w:rFonts w:ascii="Times New Roman"/>
               </w:rPr>
               <w:t>public</w:t>
             </w:r>
-            <w:proofErr w:type="spellEnd"/>
-          </w:p>
-          <w:p>
-            <w:pPr>
-              <w:pStyle w:val="TableParagraph"/>
-              <w:rPr>
-                <w:rFonts w:ascii="Times New Roman"/>
-              </w:rPr>
-            </w:pPr>
-          </w:p>
-          <w:p>
-            <w:pPr>
-              <w:pStyle w:val="TableParagraph"/>
-              <w:rPr>
-                <w:rFonts w:ascii="Times New Roman"/>
-              </w:rPr>
-            </w:pPr>
-            <w:proofErr w:type="spellStart"/>
+          </w:p>
+          <w:p>
+            <w:pPr>
+              <w:pStyle w:val="TableParagraph"/>
+              <w:rPr>
+                <w:rFonts w:ascii="Times New Roman"/>
+              </w:rPr>
+            </w:pPr>
+          </w:p>
+          <w:p>
+            <w:pPr>
+              <w:pStyle w:val="TableParagraph"/>
+              <w:rPr>
+                <w:rFonts w:ascii="Times New Roman"/>
+              </w:rPr>
+            </w:pPr>
             <w:r>
               <w:rPr>
                 <w:rFonts w:ascii="Times New Roman"/>
               </w:rPr>
               <w:t>public</w:t>
             </w:r>
-            <w:proofErr w:type="spellEnd"/>
-          </w:p>
-          <w:p>
-            <w:pPr>
-              <w:pStyle w:val="TableParagraph"/>
-              <w:rPr>
-                <w:rFonts w:ascii="Times New Roman"/>
-              </w:rPr>
-            </w:pPr>
-          </w:p>
-          <w:p>
-            <w:pPr>
-              <w:pStyle w:val="TableParagraph"/>
-              <w:rPr>
-                <w:rFonts w:ascii="Times New Roman"/>
-              </w:rPr>
-            </w:pPr>
-            <w:proofErr w:type="spellStart"/>
+          </w:p>
+          <w:p>
+            <w:pPr>
+              <w:pStyle w:val="TableParagraph"/>
+              <w:rPr>
+                <w:rFonts w:ascii="Times New Roman"/>
+              </w:rPr>
+            </w:pPr>
+          </w:p>
+          <w:p>
+            <w:pPr>
+              <w:pStyle w:val="TableParagraph"/>
+              <w:rPr>
+                <w:rFonts w:ascii="Times New Roman"/>
+              </w:rPr>
+            </w:pPr>
             <w:r>
               <w:rPr>
                 <w:rFonts w:ascii="Times New Roman"/>
               </w:rPr>
               <w:t>public</w:t>
             </w:r>
-            <w:proofErr w:type="spellEnd"/>
           </w:p>
           <w:p>
             <w:pPr>
@@ -5159,13 +4891,7 @@
         <w:rPr>
           <w:spacing w:val="-2"/>
         </w:rPr>
-        <w:t>Bag</w:t>
-      </w:r>
-      <w:r>
-        <w:rPr>
-          <w:spacing w:val="-2"/>
-        </w:rPr>
-        <w:t>:</w:t>
+        <w:t>Bag:</w:t>
       </w:r>
     </w:p>
     <w:p>
@@ -5392,82 +5118,56 @@
                 <w:rFonts w:ascii="Times New Roman"/>
               </w:rPr>
             </w:pPr>
-            <w:proofErr w:type="spellStart"/>
-            <w:r>
-              <w:rPr>
-                <w:rFonts w:ascii="Times New Roman"/>
-              </w:rPr>
-              <w:t>ArrayList</w:t>
-            </w:r>
-            <w:proofErr w:type="spellEnd"/>
-            <w:r>
-              <w:rPr>
-                <w:rFonts w:ascii="Times New Roman"/>
-              </w:rPr>
-              <w:t>&lt;</w:t>
-            </w:r>
-            <w:proofErr w:type="spellStart"/>
-            <w:r>
-              <w:rPr>
-                <w:rFonts w:ascii="Times New Roman"/>
-              </w:rPr>
-              <w:t>Item</w:t>
-            </w:r>
-            <w:proofErr w:type="spellEnd"/>
-            <w:r>
-              <w:rPr>
-                <w:rFonts w:ascii="Times New Roman"/>
-              </w:rPr>
-              <w:t>&gt;</w:t>
-            </w:r>
-          </w:p>
-          <w:p>
-            <w:pPr>
-              <w:pStyle w:val="TableParagraph"/>
-              <w:rPr>
-                <w:rFonts w:ascii="Times New Roman"/>
-              </w:rPr>
-            </w:pPr>
-          </w:p>
-          <w:p>
-            <w:pPr>
-              <w:pStyle w:val="TableParagraph"/>
-              <w:rPr>
-                <w:rFonts w:ascii="Times New Roman"/>
-              </w:rPr>
-            </w:pPr>
-            <w:proofErr w:type="spellStart"/>
+            <w:r>
+              <w:rPr>
+                <w:rFonts w:ascii="Times New Roman"/>
+              </w:rPr>
+              <w:t>ArrayList&lt;Item&gt;</w:t>
+            </w:r>
+          </w:p>
+          <w:p>
+            <w:pPr>
+              <w:pStyle w:val="TableParagraph"/>
+              <w:rPr>
+                <w:rFonts w:ascii="Times New Roman"/>
+              </w:rPr>
+            </w:pPr>
+          </w:p>
+          <w:p>
+            <w:pPr>
+              <w:pStyle w:val="TableParagraph"/>
+              <w:rPr>
+                <w:rFonts w:ascii="Times New Roman"/>
+              </w:rPr>
+            </w:pPr>
             <w:r>
               <w:rPr>
                 <w:rFonts w:ascii="Times New Roman"/>
               </w:rPr>
               <w:t>int</w:t>
             </w:r>
-            <w:proofErr w:type="spellEnd"/>
-          </w:p>
-          <w:p>
-            <w:pPr>
-              <w:pStyle w:val="TableParagraph"/>
-              <w:rPr>
-                <w:rFonts w:ascii="Times New Roman"/>
-              </w:rPr>
-            </w:pPr>
-          </w:p>
-          <w:p>
-            <w:pPr>
-              <w:pStyle w:val="TableParagraph"/>
-              <w:rPr>
-                <w:rFonts w:ascii="Times New Roman"/>
-              </w:rPr>
-            </w:pPr>
-            <w:proofErr w:type="spellStart"/>
+          </w:p>
+          <w:p>
+            <w:pPr>
+              <w:pStyle w:val="TableParagraph"/>
+              <w:rPr>
+                <w:rFonts w:ascii="Times New Roman"/>
+              </w:rPr>
+            </w:pPr>
+          </w:p>
+          <w:p>
+            <w:pPr>
+              <w:pStyle w:val="TableParagraph"/>
+              <w:rPr>
+                <w:rFonts w:ascii="Times New Roman"/>
+              </w:rPr>
+            </w:pPr>
             <w:r>
               <w:rPr>
                 <w:rFonts w:ascii="Times New Roman"/>
               </w:rPr>
               <w:t>int</w:t>
             </w:r>
-            <w:proofErr w:type="spellEnd"/>
           </w:p>
         </w:tc>
         <w:tc>
@@ -5481,62 +5181,56 @@
                 <w:rFonts w:ascii="Times New Roman"/>
               </w:rPr>
             </w:pPr>
-            <w:proofErr w:type="spellStart"/>
             <w:r>
               <w:rPr>
                 <w:rFonts w:ascii="Times New Roman"/>
               </w:rPr>
               <w:t>public</w:t>
             </w:r>
-            <w:proofErr w:type="spellEnd"/>
-          </w:p>
-          <w:p>
-            <w:pPr>
-              <w:pStyle w:val="TableParagraph"/>
-              <w:rPr>
-                <w:rFonts w:ascii="Times New Roman"/>
-              </w:rPr>
-            </w:pPr>
-          </w:p>
-          <w:p>
-            <w:pPr>
-              <w:pStyle w:val="TableParagraph"/>
-              <w:rPr>
-                <w:rFonts w:ascii="Times New Roman"/>
-              </w:rPr>
-            </w:pPr>
-            <w:proofErr w:type="spellStart"/>
+          </w:p>
+          <w:p>
+            <w:pPr>
+              <w:pStyle w:val="TableParagraph"/>
+              <w:rPr>
+                <w:rFonts w:ascii="Times New Roman"/>
+              </w:rPr>
+            </w:pPr>
+          </w:p>
+          <w:p>
+            <w:pPr>
+              <w:pStyle w:val="TableParagraph"/>
+              <w:rPr>
+                <w:rFonts w:ascii="Times New Roman"/>
+              </w:rPr>
+            </w:pPr>
             <w:r>
               <w:rPr>
                 <w:rFonts w:ascii="Times New Roman"/>
               </w:rPr>
               <w:t>public</w:t>
             </w:r>
-            <w:proofErr w:type="spellEnd"/>
-          </w:p>
-          <w:p>
-            <w:pPr>
-              <w:pStyle w:val="TableParagraph"/>
-              <w:rPr>
-                <w:rFonts w:ascii="Times New Roman"/>
-              </w:rPr>
-            </w:pPr>
-          </w:p>
-          <w:p>
-            <w:pPr>
-              <w:pStyle w:val="TableParagraph"/>
-              <w:rPr>
-                <w:rFonts w:ascii="Times New Roman"/>
-              </w:rPr>
-            </w:pPr>
-            <w:proofErr w:type="spellStart"/>
+          </w:p>
+          <w:p>
+            <w:pPr>
+              <w:pStyle w:val="TableParagraph"/>
+              <w:rPr>
+                <w:rFonts w:ascii="Times New Roman"/>
+              </w:rPr>
+            </w:pPr>
+          </w:p>
+          <w:p>
+            <w:pPr>
+              <w:pStyle w:val="TableParagraph"/>
+              <w:rPr>
+                <w:rFonts w:ascii="Times New Roman"/>
+              </w:rPr>
+            </w:pPr>
             <w:r>
               <w:rPr>
                 <w:rFonts w:ascii="Times New Roman"/>
               </w:rPr>
               <w:t>public</w:t>
             </w:r>
-            <w:proofErr w:type="spellEnd"/>
           </w:p>
         </w:tc>
         <w:tc>
@@ -5617,19 +5311,11 @@
         <w:pStyle w:val="BodyText"/>
         <w:ind w:left="360"/>
       </w:pPr>
-      <w:proofErr w:type="spellStart"/>
       <w:r>
         <w:rPr>
           <w:spacing w:val="-2"/>
         </w:rPr>
-        <w:t>Attack</w:t>
-      </w:r>
-      <w:proofErr w:type="spellEnd"/>
-      <w:r>
-        <w:rPr>
-          <w:spacing w:val="-2"/>
-        </w:rPr>
-        <w:t>:</w:t>
+        <w:t>Attack:</w:t>
       </w:r>
     </w:p>
     <w:p>
@@ -5815,62 +5501,56 @@
                 <w:rFonts w:ascii="Times New Roman"/>
               </w:rPr>
             </w:pPr>
-            <w:proofErr w:type="spellStart"/>
             <w:r>
               <w:rPr>
                 <w:rFonts w:ascii="Times New Roman"/>
               </w:rPr>
               <w:t>efectoAtaque</w:t>
             </w:r>
-            <w:proofErr w:type="spellEnd"/>
-          </w:p>
-          <w:p>
-            <w:pPr>
-              <w:pStyle w:val="TableParagraph"/>
-              <w:rPr>
-                <w:rFonts w:ascii="Times New Roman"/>
-              </w:rPr>
-            </w:pPr>
-          </w:p>
-          <w:p>
-            <w:pPr>
-              <w:pStyle w:val="TableParagraph"/>
-              <w:rPr>
-                <w:rFonts w:ascii="Times New Roman"/>
-              </w:rPr>
-            </w:pPr>
-            <w:proofErr w:type="spellStart"/>
+          </w:p>
+          <w:p>
+            <w:pPr>
+              <w:pStyle w:val="TableParagraph"/>
+              <w:rPr>
+                <w:rFonts w:ascii="Times New Roman"/>
+              </w:rPr>
+            </w:pPr>
+          </w:p>
+          <w:p>
+            <w:pPr>
+              <w:pStyle w:val="TableParagraph"/>
+              <w:rPr>
+                <w:rFonts w:ascii="Times New Roman"/>
+              </w:rPr>
+            </w:pPr>
             <w:r>
               <w:rPr>
                 <w:rFonts w:ascii="Times New Roman"/>
               </w:rPr>
               <w:t>efectoDefensa</w:t>
             </w:r>
-            <w:proofErr w:type="spellEnd"/>
-          </w:p>
-          <w:p>
-            <w:pPr>
-              <w:pStyle w:val="TableParagraph"/>
-              <w:rPr>
-                <w:rFonts w:ascii="Times New Roman"/>
-              </w:rPr>
-            </w:pPr>
-          </w:p>
-          <w:p>
-            <w:pPr>
-              <w:pStyle w:val="TableParagraph"/>
-              <w:rPr>
-                <w:rFonts w:ascii="Times New Roman"/>
-              </w:rPr>
-            </w:pPr>
-            <w:proofErr w:type="spellStart"/>
+          </w:p>
+          <w:p>
+            <w:pPr>
+              <w:pStyle w:val="TableParagraph"/>
+              <w:rPr>
+                <w:rFonts w:ascii="Times New Roman"/>
+              </w:rPr>
+            </w:pPr>
+          </w:p>
+          <w:p>
+            <w:pPr>
+              <w:pStyle w:val="TableParagraph"/>
+              <w:rPr>
+                <w:rFonts w:ascii="Times New Roman"/>
+              </w:rPr>
+            </w:pPr>
             <w:r>
               <w:rPr>
                 <w:rFonts w:ascii="Times New Roman"/>
               </w:rPr>
               <w:t>efectoVida</w:t>
             </w:r>
-            <w:proofErr w:type="spellEnd"/>
           </w:p>
         </w:tc>
         <w:tc>
@@ -6155,19 +5835,11 @@
         <w:pStyle w:val="BodyText"/>
         <w:ind w:left="360"/>
       </w:pPr>
-      <w:proofErr w:type="spellStart"/>
       <w:r>
         <w:rPr>
           <w:spacing w:val="-2"/>
         </w:rPr>
-        <w:t>Ability</w:t>
-      </w:r>
-      <w:proofErr w:type="spellEnd"/>
-      <w:r>
-        <w:rPr>
-          <w:spacing w:val="-2"/>
-        </w:rPr>
-        <w:t>:</w:t>
+        <w:t>Ability:</w:t>
       </w:r>
     </w:p>
     <w:p>
@@ -6353,62 +6025,56 @@
                 <w:rFonts w:ascii="Times New Roman"/>
               </w:rPr>
             </w:pPr>
-            <w:proofErr w:type="spellStart"/>
             <w:r>
               <w:rPr>
                 <w:rFonts w:ascii="Times New Roman"/>
               </w:rPr>
               <w:t>efectoAtaque</w:t>
             </w:r>
-            <w:proofErr w:type="spellEnd"/>
-          </w:p>
-          <w:p>
-            <w:pPr>
-              <w:pStyle w:val="TableParagraph"/>
-              <w:rPr>
-                <w:rFonts w:ascii="Times New Roman"/>
-              </w:rPr>
-            </w:pPr>
-          </w:p>
-          <w:p>
-            <w:pPr>
-              <w:pStyle w:val="TableParagraph"/>
-              <w:rPr>
-                <w:rFonts w:ascii="Times New Roman"/>
-              </w:rPr>
-            </w:pPr>
-            <w:proofErr w:type="spellStart"/>
+          </w:p>
+          <w:p>
+            <w:pPr>
+              <w:pStyle w:val="TableParagraph"/>
+              <w:rPr>
+                <w:rFonts w:ascii="Times New Roman"/>
+              </w:rPr>
+            </w:pPr>
+          </w:p>
+          <w:p>
+            <w:pPr>
+              <w:pStyle w:val="TableParagraph"/>
+              <w:rPr>
+                <w:rFonts w:ascii="Times New Roman"/>
+              </w:rPr>
+            </w:pPr>
             <w:r>
               <w:rPr>
                 <w:rFonts w:ascii="Times New Roman"/>
               </w:rPr>
               <w:t>efectoDefensa</w:t>
             </w:r>
-            <w:proofErr w:type="spellEnd"/>
-          </w:p>
-          <w:p>
-            <w:pPr>
-              <w:pStyle w:val="TableParagraph"/>
-              <w:rPr>
-                <w:rFonts w:ascii="Times New Roman"/>
-              </w:rPr>
-            </w:pPr>
-          </w:p>
-          <w:p>
-            <w:pPr>
-              <w:pStyle w:val="TableParagraph"/>
-              <w:rPr>
-                <w:rFonts w:ascii="Times New Roman"/>
-              </w:rPr>
-            </w:pPr>
-            <w:proofErr w:type="spellStart"/>
+          </w:p>
+          <w:p>
+            <w:pPr>
+              <w:pStyle w:val="TableParagraph"/>
+              <w:rPr>
+                <w:rFonts w:ascii="Times New Roman"/>
+              </w:rPr>
+            </w:pPr>
+          </w:p>
+          <w:p>
+            <w:pPr>
+              <w:pStyle w:val="TableParagraph"/>
+              <w:rPr>
+                <w:rFonts w:ascii="Times New Roman"/>
+              </w:rPr>
+            </w:pPr>
             <w:r>
               <w:rPr>
                 <w:rFonts w:ascii="Times New Roman"/>
               </w:rPr>
               <w:t>efectoVida</w:t>
             </w:r>
-            <w:proofErr w:type="spellEnd"/>
           </w:p>
         </w:tc>
         <w:tc>
@@ -6672,13 +6338,7 @@
         <w:rPr>
           <w:spacing w:val="-2"/>
         </w:rPr>
-        <w:t>hop</w:t>
-      </w:r>
-      <w:r>
-        <w:rPr>
-          <w:spacing w:val="-2"/>
-        </w:rPr>
-        <w:t>:</w:t>
+        <w:t>hop:</w:t>
       </w:r>
     </w:p>
     <w:p>
@@ -6869,20 +6529,12 @@
                 <w:rFonts w:ascii="Times New Roman"/>
               </w:rPr>
             </w:pPr>
-            <w:proofErr w:type="spellStart"/>
             <w:proofErr w:type="gramStart"/>
             <w:r>
               <w:rPr>
                 <w:rFonts w:ascii="Times New Roman"/>
               </w:rPr>
-              <w:t>Item</w:t>
-            </w:r>
-            <w:proofErr w:type="spellEnd"/>
-            <w:r>
-              <w:rPr>
-                <w:rFonts w:ascii="Times New Roman"/>
-              </w:rPr>
-              <w:t>[</w:t>
+              <w:t>Item[</w:t>
             </w:r>
             <w:proofErr w:type="gramEnd"/>
             <w:r>
@@ -6912,14 +6564,12 @@
                 <w:rFonts w:ascii="Times New Roman"/>
               </w:rPr>
             </w:pPr>
-            <w:proofErr w:type="spellStart"/>
             <w:r>
               <w:rPr>
                 <w:rFonts w:ascii="Times New Roman"/>
               </w:rPr>
               <w:t>public</w:t>
             </w:r>
-            <w:proofErr w:type="spellEnd"/>
           </w:p>
           <w:p>
             <w:pPr>
@@ -7040,21 +6690,12 @@
         </w:rPr>
         <w:t xml:space="preserve"> </w:t>
       </w:r>
-      <w:proofErr w:type="spellStart"/>
       <w:r>
         <w:rPr>
           <w:color w:val="4F81BC"/>
           <w:spacing w:val="-4"/>
         </w:rPr>
-        <w:t>pts</w:t>
-      </w:r>
-      <w:proofErr w:type="spellEnd"/>
-      <w:r>
-        <w:rPr>
-          <w:color w:val="4F81BC"/>
-          <w:spacing w:val="-4"/>
-        </w:rPr>
-        <w:t>)</w:t>
+        <w:t>pts)</w:t>
       </w:r>
     </w:p>
     <w:p>
@@ -7086,124 +6727,35 @@
           <w:spacing w:val="-2"/>
           <w:lang w:val="es-MX"/>
         </w:rPr>
-        <w:t xml:space="preserve"> </w:t>
-      </w:r>
-      <w:proofErr w:type="spellStart"/>
+        <w:t xml:space="preserve"> getter</w:t>
+      </w:r>
       <w:r>
         <w:rPr>
           <w:spacing w:val="-2"/>
           <w:lang w:val="es-MX"/>
         </w:rPr>
-        <w:t>getter</w:t>
-      </w:r>
-      <w:proofErr w:type="spellEnd"/>
+        <w:t>: para los integer tendrán modificadore</w:t>
+      </w:r>
       <w:r>
         <w:rPr>
           <w:spacing w:val="-2"/>
           <w:lang w:val="es-MX"/>
         </w:rPr>
-        <w:t xml:space="preserve">: para los </w:t>
-      </w:r>
-      <w:proofErr w:type="spellStart"/>
+        <w:t>s</w:t>
+      </w:r>
       <w:r>
         <w:rPr>
           <w:spacing w:val="-2"/>
           <w:lang w:val="es-MX"/>
         </w:rPr>
-        <w:t>integer</w:t>
-      </w:r>
-      <w:proofErr w:type="spellEnd"/>
+        <w:t>, mientras que l</w:t>
+      </w:r>
       <w:r>
         <w:rPr>
           <w:spacing w:val="-2"/>
           <w:lang w:val="es-MX"/>
         </w:rPr>
-        <w:t xml:space="preserve"> tendrán modificadore</w:t>
-      </w:r>
-      <w:r>
-        <w:rPr>
-          <w:spacing w:val="-2"/>
-          <w:lang w:val="es-MX"/>
-        </w:rPr>
-        <w:t>s</w:t>
-      </w:r>
-      <w:r>
-        <w:rPr>
-          <w:spacing w:val="-2"/>
-          <w:lang w:val="es-MX"/>
-        </w:rPr>
-        <w:t>, mientras que l</w:t>
-      </w:r>
-      <w:r>
-        <w:rPr>
-          <w:spacing w:val="-2"/>
-          <w:lang w:val="es-MX"/>
-        </w:rPr>
-        <w:t xml:space="preserve">os </w:t>
-      </w:r>
-      <w:proofErr w:type="spellStart"/>
-      <w:r>
-        <w:rPr>
-          <w:spacing w:val="-2"/>
-          <w:lang w:val="es-MX"/>
-        </w:rPr>
-        <w:t>ArrayList</w:t>
-      </w:r>
-      <w:proofErr w:type="spellEnd"/>
-      <w:r>
-        <w:rPr>
-          <w:spacing w:val="-2"/>
-          <w:lang w:val="es-MX"/>
-        </w:rPr>
-        <w:t xml:space="preserve"> tendrán </w:t>
-      </w:r>
-      <w:proofErr w:type="spellStart"/>
-      <w:r>
-        <w:rPr>
-          <w:spacing w:val="-2"/>
-          <w:lang w:val="es-MX"/>
-        </w:rPr>
-        <w:t>adder</w:t>
-      </w:r>
-      <w:proofErr w:type="spellEnd"/>
-      <w:r>
-        <w:rPr>
-          <w:spacing w:val="-2"/>
-          <w:lang w:val="es-MX"/>
-        </w:rPr>
-        <w:t xml:space="preserve"> y </w:t>
-      </w:r>
-      <w:proofErr w:type="spellStart"/>
-      <w:r>
-        <w:rPr>
-          <w:spacing w:val="-2"/>
-          <w:lang w:val="es-MX"/>
-        </w:rPr>
-        <w:t>removers</w:t>
-      </w:r>
-      <w:proofErr w:type="spellEnd"/>
-      <w:r>
-        <w:rPr>
-          <w:spacing w:val="-2"/>
-          <w:lang w:val="es-MX"/>
-        </w:rPr>
-        <w:t xml:space="preserve"> en lugar de </w:t>
-      </w:r>
-      <w:proofErr w:type="spellStart"/>
-      <w:r>
-        <w:rPr>
-          <w:spacing w:val="-2"/>
-          <w:lang w:val="es-MX"/>
-        </w:rPr>
-        <w:t>setters</w:t>
-      </w:r>
-      <w:proofErr w:type="spellEnd"/>
-      <w:r>
-        <w:rPr>
-          <w:spacing w:val="-2"/>
-          <w:lang w:val="es-MX"/>
-        </w:rPr>
-        <w:t xml:space="preserve">. </w:t>
+        <w:t xml:space="preserve">os ArrayList tendrán adder y removers en lugar de setters. </w:t>
       </w:r>
     </w:p>
     <w:p>
@@ -7439,38 +6991,34 @@
                 <w:rFonts w:ascii="Times New Roman"/>
               </w:rPr>
             </w:pPr>
-            <w:proofErr w:type="spellStart"/>
             <w:r>
               <w:rPr>
                 <w:rFonts w:ascii="Times New Roman"/>
               </w:rPr>
               <w:t>Attack</w:t>
             </w:r>
-            <w:proofErr w:type="spellEnd"/>
-          </w:p>
-          <w:p>
-            <w:pPr>
-              <w:pStyle w:val="TableParagraph"/>
-              <w:rPr>
-                <w:rFonts w:ascii="Times New Roman"/>
-              </w:rPr>
-            </w:pPr>
-          </w:p>
-          <w:p>
-            <w:pPr>
-              <w:pStyle w:val="TableParagraph"/>
-              <w:rPr>
-                <w:rFonts w:ascii="Times New Roman"/>
-              </w:rPr>
-            </w:pPr>
-            <w:proofErr w:type="spellStart"/>
+          </w:p>
+          <w:p>
+            <w:pPr>
+              <w:pStyle w:val="TableParagraph"/>
+              <w:rPr>
+                <w:rFonts w:ascii="Times New Roman"/>
+              </w:rPr>
+            </w:pPr>
+          </w:p>
+          <w:p>
+            <w:pPr>
+              <w:pStyle w:val="TableParagraph"/>
+              <w:rPr>
+                <w:rFonts w:ascii="Times New Roman"/>
+              </w:rPr>
+            </w:pPr>
             <w:r>
               <w:rPr>
                 <w:rFonts w:ascii="Times New Roman"/>
               </w:rPr>
               <w:t>Ability</w:t>
             </w:r>
-            <w:proofErr w:type="spellEnd"/>
           </w:p>
         </w:tc>
         <w:tc>
@@ -7506,14 +7054,12 @@
                 <w:rFonts w:ascii="Times New Roman"/>
               </w:rPr>
             </w:pPr>
-            <w:proofErr w:type="spellStart"/>
             <w:r>
               <w:rPr>
                 <w:rFonts w:ascii="Times New Roman"/>
               </w:rPr>
               <w:t>UsarAbilidad</w:t>
             </w:r>
-            <w:proofErr w:type="spellEnd"/>
           </w:p>
         </w:tc>
         <w:tc>
@@ -7531,21 +7077,7 @@
               <w:rPr>
                 <w:rFonts w:ascii="Times New Roman"/>
               </w:rPr>
-              <w:t>(</w:t>
-            </w:r>
-            <w:proofErr w:type="spellStart"/>
-            <w:r>
-              <w:rPr>
-                <w:rFonts w:ascii="Times New Roman"/>
-              </w:rPr>
-              <w:t>int</w:t>
-            </w:r>
-            <w:proofErr w:type="spellEnd"/>
-            <w:r>
-              <w:rPr>
-                <w:rFonts w:ascii="Times New Roman"/>
-              </w:rPr>
-              <w:t xml:space="preserve"> </w:t>
+              <w:t xml:space="preserve">(int </w:t>
             </w:r>
             <w:r>
               <w:rPr>
@@ -7579,21 +7111,7 @@
               <w:rPr>
                 <w:rFonts w:ascii="Times New Roman"/>
               </w:rPr>
-              <w:t>(</w:t>
-            </w:r>
-            <w:proofErr w:type="spellStart"/>
-            <w:r>
-              <w:rPr>
-                <w:rFonts w:ascii="Times New Roman"/>
-              </w:rPr>
-              <w:t>int</w:t>
-            </w:r>
-            <w:proofErr w:type="spellEnd"/>
-            <w:r>
-              <w:rPr>
-                <w:rFonts w:ascii="Times New Roman"/>
-              </w:rPr>
-              <w:t xml:space="preserve"> </w:t>
+              <w:t xml:space="preserve">(int </w:t>
             </w:r>
             <w:r>
               <w:rPr>
@@ -7620,38 +7138,34 @@
                 <w:rFonts w:ascii="Times New Roman"/>
               </w:rPr>
             </w:pPr>
-            <w:proofErr w:type="spellStart"/>
             <w:r>
               <w:rPr>
                 <w:rFonts w:ascii="Times New Roman"/>
               </w:rPr>
               <w:t>Public</w:t>
             </w:r>
-            <w:proofErr w:type="spellEnd"/>
-          </w:p>
-          <w:p>
-            <w:pPr>
-              <w:pStyle w:val="TableParagraph"/>
-              <w:rPr>
-                <w:rFonts w:ascii="Times New Roman"/>
-              </w:rPr>
-            </w:pPr>
-          </w:p>
-          <w:p>
-            <w:pPr>
-              <w:pStyle w:val="TableParagraph"/>
-              <w:rPr>
-                <w:rFonts w:ascii="Times New Roman"/>
-              </w:rPr>
-            </w:pPr>
-            <w:proofErr w:type="spellStart"/>
+          </w:p>
+          <w:p>
+            <w:pPr>
+              <w:pStyle w:val="TableParagraph"/>
+              <w:rPr>
+                <w:rFonts w:ascii="Times New Roman"/>
+              </w:rPr>
+            </w:pPr>
+          </w:p>
+          <w:p>
+            <w:pPr>
+              <w:pStyle w:val="TableParagraph"/>
+              <w:rPr>
+                <w:rFonts w:ascii="Times New Roman"/>
+              </w:rPr>
+            </w:pPr>
             <w:r>
               <w:rPr>
                 <w:rFonts w:ascii="Times New Roman"/>
               </w:rPr>
               <w:t>Public</w:t>
             </w:r>
-            <w:proofErr w:type="spellEnd"/>
           </w:p>
         </w:tc>
         <w:tc>
@@ -7701,14 +7215,12 @@
         <w:pStyle w:val="BodyText"/>
         <w:ind w:left="360"/>
       </w:pPr>
-      <w:proofErr w:type="spellStart"/>
       <w:r>
         <w:rPr>
           <w:spacing w:val="-2"/>
         </w:rPr>
         <w:t>Game</w:t>
       </w:r>
-      <w:proofErr w:type="spellEnd"/>
       <w:r>
         <w:rPr>
           <w:spacing w:val="-2"/>
@@ -7913,7 +7425,6 @@
                 <w:rFonts w:ascii="Times New Roman"/>
               </w:rPr>
             </w:pPr>
-            <w:proofErr w:type="spellStart"/>
             <w:r>
               <w:rPr>
                 <w:rFonts w:ascii="Times New Roman"/>
@@ -7926,31 +7437,28 @@
               </w:rPr>
               <w:t>oid</w:t>
             </w:r>
-            <w:proofErr w:type="spellEnd"/>
-          </w:p>
-          <w:p>
-            <w:pPr>
-              <w:pStyle w:val="TableParagraph"/>
-              <w:rPr>
-                <w:rFonts w:ascii="Times New Roman"/>
-              </w:rPr>
-            </w:pPr>
-          </w:p>
-          <w:p>
-            <w:pPr>
-              <w:pStyle w:val="TableParagraph"/>
-              <w:rPr>
-                <w:rFonts w:ascii="Times New Roman"/>
-              </w:rPr>
-            </w:pPr>
-            <w:proofErr w:type="spellStart"/>
+          </w:p>
+          <w:p>
+            <w:pPr>
+              <w:pStyle w:val="TableParagraph"/>
+              <w:rPr>
+                <w:rFonts w:ascii="Times New Roman"/>
+              </w:rPr>
+            </w:pPr>
+          </w:p>
+          <w:p>
+            <w:pPr>
+              <w:pStyle w:val="TableParagraph"/>
+              <w:rPr>
+                <w:rFonts w:ascii="Times New Roman"/>
+              </w:rPr>
+            </w:pPr>
             <w:r>
               <w:rPr>
                 <w:rFonts w:ascii="Times New Roman"/>
               </w:rPr>
               <w:t>String</w:t>
             </w:r>
-            <w:proofErr w:type="spellEnd"/>
           </w:p>
         </w:tc>
         <w:tc>
@@ -7964,14 +7472,12 @@
                 <w:rFonts w:ascii="Times New Roman"/>
               </w:rPr>
             </w:pPr>
-            <w:proofErr w:type="spellStart"/>
             <w:r>
               <w:rPr>
                 <w:rFonts w:ascii="Times New Roman"/>
               </w:rPr>
               <w:t>inicioPartida</w:t>
             </w:r>
-            <w:proofErr w:type="spellEnd"/>
           </w:p>
           <w:p>
             <w:pPr>
@@ -8048,38 +7554,34 @@
                 <w:rFonts w:ascii="Times New Roman"/>
               </w:rPr>
             </w:pPr>
-            <w:proofErr w:type="spellStart"/>
             <w:r>
               <w:rPr>
                 <w:rFonts w:ascii="Times New Roman"/>
               </w:rPr>
               <w:t>Public</w:t>
             </w:r>
-            <w:proofErr w:type="spellEnd"/>
-          </w:p>
-          <w:p>
-            <w:pPr>
-              <w:pStyle w:val="TableParagraph"/>
-              <w:rPr>
-                <w:rFonts w:ascii="Times New Roman"/>
-              </w:rPr>
-            </w:pPr>
-          </w:p>
-          <w:p>
-            <w:pPr>
-              <w:pStyle w:val="TableParagraph"/>
-              <w:rPr>
-                <w:rFonts w:ascii="Times New Roman"/>
-              </w:rPr>
-            </w:pPr>
-            <w:proofErr w:type="spellStart"/>
+          </w:p>
+          <w:p>
+            <w:pPr>
+              <w:pStyle w:val="TableParagraph"/>
+              <w:rPr>
+                <w:rFonts w:ascii="Times New Roman"/>
+              </w:rPr>
+            </w:pPr>
+          </w:p>
+          <w:p>
+            <w:pPr>
+              <w:pStyle w:val="TableParagraph"/>
+              <w:rPr>
+                <w:rFonts w:ascii="Times New Roman"/>
+              </w:rPr>
+            </w:pPr>
             <w:r>
               <w:rPr>
                 <w:rFonts w:ascii="Times New Roman"/>
               </w:rPr>
               <w:t>Public</w:t>
             </w:r>
-            <w:proofErr w:type="spellEnd"/>
           </w:p>
         </w:tc>
         <w:tc>
@@ -8135,17 +7637,8 @@
                 <w:rFonts w:ascii="Times New Roman"/>
                 <w:lang w:val="en-US"/>
               </w:rPr>
-              <w:t xml:space="preserve">/ </w:t>
-            </w:r>
-            <w:proofErr w:type="spellStart"/>
-            <w:r>
-              <w:rPr>
-                <w:rFonts w:ascii="Times New Roman"/>
-                <w:lang w:val="en-US"/>
-              </w:rPr>
-              <w:t>Enemigos</w:t>
-            </w:r>
-            <w:proofErr w:type="spellEnd"/>
+              <w:t>/ Enemigos</w:t>
+            </w:r>
             <w:r>
               <w:rPr>
                 <w:rFonts w:ascii="Times New Roman"/>
@@ -8511,14 +8004,12 @@
           <w:lang w:val="en-US"/>
         </w:rPr>
       </w:pPr>
-      <w:proofErr w:type="spellStart"/>
       <w:r>
         <w:rPr>
           <w:lang w:val="en-US"/>
         </w:rPr>
         <w:t>Incluye</w:t>
       </w:r>
-      <w:proofErr w:type="spellEnd"/>
       <w:r>
         <w:rPr>
           <w:spacing w:val="-1"/>
@@ -8526,14 +8017,12 @@
         </w:rPr>
         <w:t xml:space="preserve"> </w:t>
       </w:r>
-      <w:proofErr w:type="spellStart"/>
       <w:r>
         <w:rPr>
           <w:lang w:val="en-US"/>
         </w:rPr>
         <w:t>el</w:t>
       </w:r>
-      <w:proofErr w:type="spellEnd"/>
       <w:r>
         <w:rPr>
           <w:spacing w:val="-2"/>
@@ -8686,6 +8175,7 @@
                             </w:pPr>
                             <w:r>
                               <w:rPr>
+                                <w:noProof/>
                                 <w:color w:val="000000"/>
                                 <w:sz w:val="56"/>
                                 <w:lang w:val="es-MX"/>
@@ -8783,6 +8273,7 @@
                       </w:pPr>
                       <w:r>
                         <w:rPr>
+                          <w:noProof/>
                           <w:color w:val="000000"/>
                           <w:sz w:val="56"/>
                           <w:lang w:val="es-MX"/>
@@ -9126,21 +8617,7 @@
         <w:rPr>
           <w:spacing w:val="-2"/>
         </w:rPr>
-        <w:t xml:space="preserve"> </w:t>
-      </w:r>
-      <w:proofErr w:type="spellStart"/>
-      <w:r>
-        <w:rPr>
-          <w:spacing w:val="-2"/>
-        </w:rPr>
-        <w:t>program</w:t>
-      </w:r>
-      <w:proofErr w:type="spellEnd"/>
-      <w:r>
-        <w:rPr>
-          <w:spacing w:val="-2"/>
-        </w:rPr>
-        <w:t>:</w:t>
+        <w:t xml:space="preserve"> program:</w:t>
       </w:r>
     </w:p>
     <w:p>
@@ -9335,14 +8812,12 @@
       </w:pPr>
       <w:bookmarkStart w:id="7" w:name="Checklist_antes_de_entregar"/>
       <w:bookmarkEnd w:id="7"/>
-      <w:proofErr w:type="spellStart"/>
       <w:r>
         <w:rPr>
           <w:color w:val="365F91"/>
         </w:rPr>
         <w:t>Checklist</w:t>
       </w:r>
-      <w:proofErr w:type="spellEnd"/>
       <w:r>
         <w:rPr>
           <w:color w:val="365F91"/>
@@ -11230,6 +10705,7 @@
   <w:style w:type="character" w:default="1" w:styleId="DefaultParagraphFont">
     <w:name w:val="Default Paragraph Font"/>
     <w:uiPriority w:val="1"/>
+    <w:semiHidden/>
     <w:unhideWhenUsed/>
   </w:style>
   <w:style w:type="table" w:default="1" w:styleId="TableNormal">

</xml_diff>

<commit_message>
Logica casi terminada. Falta implementacion funcional de Items.
</commit_message>
<xml_diff>
--- a/Ejercicio 4. Modelación con herencia.docx
+++ b/Ejercicio 4. Modelación con herencia.docx
@@ -159,56 +159,6 @@
     </w:p>
     <w:p>
       <w:pPr>
-        <w:pStyle w:val="BodyText"/>
-        <w:spacing w:before="141"/>
-        <w:rPr>
-          <w:rFonts w:ascii="Calibri"/>
-          <w:sz w:val="28"/>
-          <w:lang w:val="es-419"/>
-        </w:rPr>
-      </w:pPr>
-      <w:r>
-        <w:rPr>
-          <w:rFonts w:ascii="Calibri"/>
-          <w:sz w:val="28"/>
-        </w:rPr>
-        <w:t>Se subi</w:t>
-      </w:r>
-      <w:r>
-        <w:rPr>
-          <w:rFonts w:ascii="Calibri"/>
-          <w:sz w:val="28"/>
-          <w:lang w:val="es-419"/>
-        </w:rPr>
-        <w:t>ó</w:t>
-      </w:r>
-      <w:r>
-        <w:rPr>
-          <w:rFonts w:ascii="Calibri"/>
-          <w:sz w:val="28"/>
-          <w:lang w:val="es-419"/>
-        </w:rPr>
-        <w:t xml:space="preserve"> otra tarea por equivocaci</w:t>
-      </w:r>
-      <w:r>
-        <w:rPr>
-          <w:rFonts w:ascii="Calibri"/>
-          <w:sz w:val="28"/>
-          <w:lang w:val="es-419"/>
-        </w:rPr>
-        <w:t>ó</w:t>
-      </w:r>
-      <w:r>
-        <w:rPr>
-          <w:rFonts w:ascii="Calibri"/>
-          <w:sz w:val="28"/>
-          <w:lang w:val="es-419"/>
-        </w:rPr>
-        <w:t>n. Esta entrega es un avance, solo para que aparezca en lugar de la tarea que no corresponde.</w:t>
-      </w:r>
-    </w:p>
-    <w:p>
-      <w:pPr>
         <w:pStyle w:val="Heading1"/>
       </w:pPr>
       <w:bookmarkStart w:id="0" w:name="Análisis_del_Sistema_(30_puntos)"/>
@@ -3214,6 +3164,7 @@
               <w:pStyle w:val="TableParagraph"/>
               <w:rPr>
                 <w:rFonts w:ascii="Times New Roman"/>
+                <w:lang w:val="en-US"/>
               </w:rPr>
             </w:pPr>
             <w:r>
@@ -3750,21 +3701,12 @@
                 <w:lang w:val="en-US"/>
               </w:rPr>
             </w:pPr>
-            <w:proofErr w:type="gramStart"/>
             <w:r>
               <w:rPr>
                 <w:rFonts w:ascii="Times New Roman"/>
                 <w:lang w:val="en-US"/>
               </w:rPr>
-              <w:t>Attack[</w:t>
-            </w:r>
-            <w:proofErr w:type="gramEnd"/>
-            <w:r>
-              <w:rPr>
-                <w:rFonts w:ascii="Times New Roman"/>
-                <w:lang w:val="en-US"/>
-              </w:rPr>
-              <w:t>]</w:t>
+              <w:t>Attack[]</w:t>
             </w:r>
           </w:p>
           <w:p>
@@ -4065,6 +4007,7 @@
         <w:rPr>
           <w:spacing w:val="-2"/>
         </w:rPr>
+        <w:lastRenderedPageBreak/>
         <w:t>Enemy:</w:t>
       </w:r>
     </w:p>
@@ -4124,7 +4067,6 @@
               <w:rPr>
                 <w:spacing w:val="-2"/>
               </w:rPr>
-              <w:lastRenderedPageBreak/>
               <w:t>Atributo</w:t>
             </w:r>
           </w:p>
@@ -6529,19 +6471,11 @@
                 <w:rFonts w:ascii="Times New Roman"/>
               </w:rPr>
             </w:pPr>
-            <w:proofErr w:type="gramStart"/>
-            <w:r>
-              <w:rPr>
-                <w:rFonts w:ascii="Times New Roman"/>
-              </w:rPr>
-              <w:t>Item[</w:t>
-            </w:r>
-            <w:proofErr w:type="gramEnd"/>
-            <w:r>
-              <w:rPr>
-                <w:rFonts w:ascii="Times New Roman"/>
-              </w:rPr>
-              <w:t>]</w:t>
+            <w:r>
+              <w:rPr>
+                <w:rFonts w:ascii="Times New Roman"/>
+              </w:rPr>
+              <w:t>Item[]</w:t>
             </w:r>
           </w:p>
           <w:p>
@@ -6889,7 +6823,6 @@
               <w:spacing w:before="1" w:line="273" w:lineRule="auto"/>
               <w:ind w:left="104" w:right="404"/>
             </w:pPr>
-            <w:proofErr w:type="gramStart"/>
             <w:r>
               <w:t>Parámetros</w:t>
             </w:r>
@@ -6900,11 +6833,7 @@
               <w:t xml:space="preserve"> </w:t>
             </w:r>
             <w:r>
-              <w:t>:</w:t>
-            </w:r>
-            <w:proofErr w:type="gramEnd"/>
-            <w:r>
-              <w:t xml:space="preserve"> Tipo</w:t>
+              <w:t>: Tipo</w:t>
             </w:r>
             <w:r>
               <w:rPr>
@@ -7323,7 +7252,6 @@
               <w:spacing w:before="1" w:line="273" w:lineRule="auto"/>
               <w:ind w:left="104" w:right="404"/>
             </w:pPr>
-            <w:proofErr w:type="gramStart"/>
             <w:r>
               <w:t>Parámetros</w:t>
             </w:r>
@@ -7334,11 +7262,7 @@
               <w:t xml:space="preserve"> </w:t>
             </w:r>
             <w:r>
-              <w:t>:</w:t>
-            </w:r>
-            <w:proofErr w:type="gramEnd"/>
-            <w:r>
-              <w:t xml:space="preserve"> Tipo</w:t>
+              <w:t>: Tipo</w:t>
             </w:r>
             <w:r>
               <w:rPr>
@@ -8608,11 +8532,9 @@
         </w:rPr>
         <w:t xml:space="preserve"> </w:t>
       </w:r>
-      <w:proofErr w:type="gramStart"/>
       <w:r>
         <w:t>driver</w:t>
       </w:r>
-      <w:proofErr w:type="gramEnd"/>
       <w:r>
         <w:rPr>
           <w:spacing w:val="-2"/>

</xml_diff>